<commit_message>
Added most recent engineering project :angel:
Some files were lost when we merged the branches so I am adding the engineering project again
</commit_message>
<xml_diff>
--- a/FungiParadise/Doc/Engineering Method.docx
+++ b/FungiParadise/Doc/Engineering Method.docx
@@ -667,7 +667,7 @@
               <w:widowControl w:val="0"/>
               <w:numPr>
                 <w:ilvl w:val="0"/>
-                <w:numId w:val="2"/>
+                <w:numId w:val="3"/>
               </w:numPr>
               <w:pBdr>
                 <w:top w:space="0" w:sz="0" w:val="nil"/>
@@ -702,7 +702,7 @@
               <w:widowControl w:val="0"/>
               <w:numPr>
                 <w:ilvl w:val="0"/>
-                <w:numId w:val="2"/>
+                <w:numId w:val="3"/>
               </w:numPr>
               <w:pBdr>
                 <w:top w:space="0" w:sz="0" w:val="nil"/>
@@ -737,7 +737,7 @@
               <w:widowControl w:val="0"/>
               <w:numPr>
                 <w:ilvl w:val="0"/>
-                <w:numId w:val="2"/>
+                <w:numId w:val="3"/>
               </w:numPr>
               <w:pBdr>
                 <w:top w:space="0" w:sz="0" w:val="nil"/>
@@ -772,7 +772,7 @@
               <w:widowControl w:val="0"/>
               <w:numPr>
                 <w:ilvl w:val="0"/>
-                <w:numId w:val="2"/>
+                <w:numId w:val="3"/>
               </w:numPr>
               <w:pBdr>
                 <w:top w:space="0" w:sz="0" w:val="nil"/>
@@ -807,7 +807,7 @@
               <w:widowControl w:val="0"/>
               <w:numPr>
                 <w:ilvl w:val="0"/>
-                <w:numId w:val="2"/>
+                <w:numId w:val="3"/>
               </w:numPr>
               <w:pBdr>
                 <w:top w:space="0" w:sz="0" w:val="nil"/>
@@ -842,7 +842,7 @@
               <w:widowControl w:val="0"/>
               <w:numPr>
                 <w:ilvl w:val="0"/>
-                <w:numId w:val="2"/>
+                <w:numId w:val="3"/>
               </w:numPr>
               <w:pBdr>
                 <w:top w:space="0" w:sz="0" w:val="nil"/>
@@ -877,7 +877,7 @@
               <w:widowControl w:val="0"/>
               <w:numPr>
                 <w:ilvl w:val="0"/>
-                <w:numId w:val="2"/>
+                <w:numId w:val="3"/>
               </w:numPr>
               <w:pBdr>
                 <w:top w:space="0" w:sz="0" w:val="nil"/>
@@ -912,7 +912,7 @@
               <w:widowControl w:val="0"/>
               <w:numPr>
                 <w:ilvl w:val="0"/>
-                <w:numId w:val="2"/>
+                <w:numId w:val="3"/>
               </w:numPr>
               <w:pBdr>
                 <w:top w:space="0" w:sz="0" w:val="nil"/>
@@ -947,7 +947,7 @@
               <w:widowControl w:val="0"/>
               <w:numPr>
                 <w:ilvl w:val="0"/>
-                <w:numId w:val="2"/>
+                <w:numId w:val="3"/>
               </w:numPr>
               <w:pBdr>
                 <w:top w:space="0" w:sz="0" w:val="nil"/>
@@ -982,7 +982,7 @@
               <w:widowControl w:val="0"/>
               <w:numPr>
                 <w:ilvl w:val="0"/>
-                <w:numId w:val="2"/>
+                <w:numId w:val="3"/>
               </w:numPr>
               <w:pBdr>
                 <w:top w:space="0" w:sz="0" w:val="nil"/>
@@ -1017,7 +1017,7 @@
               <w:widowControl w:val="0"/>
               <w:numPr>
                 <w:ilvl w:val="0"/>
-                <w:numId w:val="2"/>
+                <w:numId w:val="3"/>
               </w:numPr>
               <w:pBdr>
                 <w:top w:space="0" w:sz="0" w:val="nil"/>
@@ -1052,7 +1052,7 @@
               <w:widowControl w:val="0"/>
               <w:numPr>
                 <w:ilvl w:val="0"/>
-                <w:numId w:val="2"/>
+                <w:numId w:val="3"/>
               </w:numPr>
               <w:pBdr>
                 <w:top w:space="0" w:sz="0" w:val="nil"/>
@@ -1087,7 +1087,7 @@
               <w:widowControl w:val="0"/>
               <w:numPr>
                 <w:ilvl w:val="0"/>
-                <w:numId w:val="2"/>
+                <w:numId w:val="3"/>
               </w:numPr>
               <w:pBdr>
                 <w:top w:space="0" w:sz="0" w:val="nil"/>
@@ -1122,7 +1122,7 @@
               <w:widowControl w:val="0"/>
               <w:numPr>
                 <w:ilvl w:val="0"/>
-                <w:numId w:val="2"/>
+                <w:numId w:val="3"/>
               </w:numPr>
               <w:pBdr>
                 <w:top w:space="0" w:sz="0" w:val="nil"/>
@@ -1157,7 +1157,7 @@
               <w:widowControl w:val="0"/>
               <w:numPr>
                 <w:ilvl w:val="0"/>
-                <w:numId w:val="2"/>
+                <w:numId w:val="3"/>
               </w:numPr>
               <w:pBdr>
                 <w:top w:space="0" w:sz="0" w:val="nil"/>
@@ -1192,7 +1192,7 @@
               <w:widowControl w:val="0"/>
               <w:numPr>
                 <w:ilvl w:val="0"/>
-                <w:numId w:val="2"/>
+                <w:numId w:val="3"/>
               </w:numPr>
               <w:pBdr>
                 <w:top w:space="0" w:sz="0" w:val="nil"/>
@@ -1227,7 +1227,7 @@
               <w:widowControl w:val="0"/>
               <w:numPr>
                 <w:ilvl w:val="0"/>
-                <w:numId w:val="2"/>
+                <w:numId w:val="3"/>
               </w:numPr>
               <w:pBdr>
                 <w:top w:space="0" w:sz="0" w:val="nil"/>
@@ -1262,7 +1262,7 @@
               <w:widowControl w:val="0"/>
               <w:numPr>
                 <w:ilvl w:val="0"/>
-                <w:numId w:val="2"/>
+                <w:numId w:val="3"/>
               </w:numPr>
               <w:pBdr>
                 <w:top w:space="0" w:sz="0" w:val="nil"/>
@@ -1297,7 +1297,7 @@
               <w:widowControl w:val="0"/>
               <w:numPr>
                 <w:ilvl w:val="0"/>
-                <w:numId w:val="2"/>
+                <w:numId w:val="3"/>
               </w:numPr>
               <w:pBdr>
                 <w:top w:space="0" w:sz="0" w:val="nil"/>
@@ -1332,7 +1332,7 @@
               <w:widowControl w:val="0"/>
               <w:numPr>
                 <w:ilvl w:val="0"/>
-                <w:numId w:val="2"/>
+                <w:numId w:val="3"/>
               </w:numPr>
               <w:pBdr>
                 <w:top w:space="0" w:sz="0" w:val="nil"/>
@@ -1367,7 +1367,7 @@
               <w:widowControl w:val="0"/>
               <w:numPr>
                 <w:ilvl w:val="0"/>
-                <w:numId w:val="2"/>
+                <w:numId w:val="3"/>
               </w:numPr>
               <w:pBdr>
                 <w:top w:space="0" w:sz="0" w:val="nil"/>
@@ -1402,7 +1402,7 @@
               <w:widowControl w:val="0"/>
               <w:numPr>
                 <w:ilvl w:val="0"/>
-                <w:numId w:val="2"/>
+                <w:numId w:val="3"/>
               </w:numPr>
               <w:pBdr>
                 <w:top w:space="0" w:sz="0" w:val="nil"/>
@@ -1437,7 +1437,7 @@
               <w:widowControl w:val="0"/>
               <w:numPr>
                 <w:ilvl w:val="0"/>
-                <w:numId w:val="2"/>
+                <w:numId w:val="3"/>
               </w:numPr>
               <w:pBdr>
                 <w:top w:space="0" w:sz="0" w:val="nil"/>
@@ -2267,7 +2267,7 @@
               <w:widowControl w:val="0"/>
               <w:numPr>
                 <w:ilvl w:val="0"/>
-                <w:numId w:val="2"/>
+                <w:numId w:val="3"/>
               </w:numPr>
               <w:spacing w:line="240" w:lineRule="auto"/>
               <w:ind w:left="720" w:hanging="360"/>
@@ -2290,7 +2290,7 @@
               <w:widowControl w:val="0"/>
               <w:numPr>
                 <w:ilvl w:val="0"/>
-                <w:numId w:val="2"/>
+                <w:numId w:val="3"/>
               </w:numPr>
               <w:spacing w:line="240" w:lineRule="auto"/>
               <w:ind w:left="720" w:hanging="360"/>
@@ -2313,7 +2313,7 @@
               <w:widowControl w:val="0"/>
               <w:numPr>
                 <w:ilvl w:val="0"/>
-                <w:numId w:val="2"/>
+                <w:numId w:val="3"/>
               </w:numPr>
               <w:spacing w:line="240" w:lineRule="auto"/>
               <w:ind w:left="720" w:hanging="360"/>
@@ -2336,7 +2336,7 @@
               <w:widowControl w:val="0"/>
               <w:numPr>
                 <w:ilvl w:val="0"/>
-                <w:numId w:val="2"/>
+                <w:numId w:val="3"/>
               </w:numPr>
               <w:spacing w:line="240" w:lineRule="auto"/>
               <w:ind w:left="720" w:hanging="360"/>
@@ -2359,7 +2359,7 @@
               <w:widowControl w:val="0"/>
               <w:numPr>
                 <w:ilvl w:val="0"/>
-                <w:numId w:val="2"/>
+                <w:numId w:val="3"/>
               </w:numPr>
               <w:spacing w:line="240" w:lineRule="auto"/>
               <w:ind w:left="720" w:hanging="360"/>
@@ -2382,7 +2382,7 @@
               <w:widowControl w:val="0"/>
               <w:numPr>
                 <w:ilvl w:val="0"/>
-                <w:numId w:val="2"/>
+                <w:numId w:val="3"/>
               </w:numPr>
               <w:spacing w:line="240" w:lineRule="auto"/>
               <w:ind w:left="720" w:hanging="360"/>
@@ -2405,7 +2405,7 @@
               <w:widowControl w:val="0"/>
               <w:numPr>
                 <w:ilvl w:val="0"/>
-                <w:numId w:val="2"/>
+                <w:numId w:val="3"/>
               </w:numPr>
               <w:spacing w:line="240" w:lineRule="auto"/>
               <w:ind w:left="720" w:hanging="360"/>
@@ -2428,7 +2428,7 @@
               <w:widowControl w:val="0"/>
               <w:numPr>
                 <w:ilvl w:val="0"/>
-                <w:numId w:val="2"/>
+                <w:numId w:val="3"/>
               </w:numPr>
               <w:spacing w:line="240" w:lineRule="auto"/>
               <w:ind w:left="720" w:hanging="360"/>
@@ -2451,7 +2451,7 @@
               <w:widowControl w:val="0"/>
               <w:numPr>
                 <w:ilvl w:val="0"/>
-                <w:numId w:val="2"/>
+                <w:numId w:val="3"/>
               </w:numPr>
               <w:spacing w:line="240" w:lineRule="auto"/>
               <w:ind w:left="720" w:hanging="360"/>
@@ -2474,7 +2474,7 @@
               <w:widowControl w:val="0"/>
               <w:numPr>
                 <w:ilvl w:val="0"/>
-                <w:numId w:val="2"/>
+                <w:numId w:val="3"/>
               </w:numPr>
               <w:spacing w:line="240" w:lineRule="auto"/>
               <w:ind w:left="720" w:hanging="360"/>
@@ -2497,7 +2497,7 @@
               <w:widowControl w:val="0"/>
               <w:numPr>
                 <w:ilvl w:val="0"/>
-                <w:numId w:val="2"/>
+                <w:numId w:val="3"/>
               </w:numPr>
               <w:spacing w:line="240" w:lineRule="auto"/>
               <w:ind w:left="720" w:hanging="360"/>
@@ -2520,7 +2520,7 @@
               <w:widowControl w:val="0"/>
               <w:numPr>
                 <w:ilvl w:val="0"/>
-                <w:numId w:val="2"/>
+                <w:numId w:val="3"/>
               </w:numPr>
               <w:spacing w:line="240" w:lineRule="auto"/>
               <w:ind w:left="720" w:hanging="360"/>
@@ -2543,7 +2543,7 @@
               <w:widowControl w:val="0"/>
               <w:numPr>
                 <w:ilvl w:val="0"/>
-                <w:numId w:val="2"/>
+                <w:numId w:val="3"/>
               </w:numPr>
               <w:spacing w:line="240" w:lineRule="auto"/>
               <w:ind w:left="720" w:hanging="360"/>
@@ -2566,7 +2566,7 @@
               <w:widowControl w:val="0"/>
               <w:numPr>
                 <w:ilvl w:val="0"/>
-                <w:numId w:val="2"/>
+                <w:numId w:val="3"/>
               </w:numPr>
               <w:spacing w:line="240" w:lineRule="auto"/>
               <w:ind w:left="720" w:hanging="360"/>
@@ -2589,7 +2589,7 @@
               <w:widowControl w:val="0"/>
               <w:numPr>
                 <w:ilvl w:val="0"/>
-                <w:numId w:val="2"/>
+                <w:numId w:val="3"/>
               </w:numPr>
               <w:spacing w:line="240" w:lineRule="auto"/>
               <w:ind w:left="720" w:hanging="360"/>
@@ -2612,7 +2612,7 @@
               <w:widowControl w:val="0"/>
               <w:numPr>
                 <w:ilvl w:val="0"/>
-                <w:numId w:val="2"/>
+                <w:numId w:val="3"/>
               </w:numPr>
               <w:spacing w:line="240" w:lineRule="auto"/>
               <w:ind w:left="720" w:hanging="360"/>
@@ -2635,7 +2635,7 @@
               <w:widowControl w:val="0"/>
               <w:numPr>
                 <w:ilvl w:val="0"/>
-                <w:numId w:val="2"/>
+                <w:numId w:val="3"/>
               </w:numPr>
               <w:spacing w:line="240" w:lineRule="auto"/>
               <w:ind w:left="720" w:hanging="360"/>
@@ -2658,7 +2658,7 @@
               <w:widowControl w:val="0"/>
               <w:numPr>
                 <w:ilvl w:val="0"/>
-                <w:numId w:val="2"/>
+                <w:numId w:val="3"/>
               </w:numPr>
               <w:spacing w:line="240" w:lineRule="auto"/>
               <w:ind w:left="720" w:hanging="360"/>
@@ -2681,7 +2681,7 @@
               <w:widowControl w:val="0"/>
               <w:numPr>
                 <w:ilvl w:val="0"/>
-                <w:numId w:val="2"/>
+                <w:numId w:val="3"/>
               </w:numPr>
               <w:spacing w:line="240" w:lineRule="auto"/>
               <w:ind w:left="720" w:hanging="360"/>
@@ -2704,7 +2704,7 @@
               <w:widowControl w:val="0"/>
               <w:numPr>
                 <w:ilvl w:val="0"/>
-                <w:numId w:val="2"/>
+                <w:numId w:val="3"/>
               </w:numPr>
               <w:spacing w:line="240" w:lineRule="auto"/>
               <w:ind w:left="720" w:hanging="360"/>
@@ -2727,7 +2727,7 @@
               <w:widowControl w:val="0"/>
               <w:numPr>
                 <w:ilvl w:val="0"/>
-                <w:numId w:val="2"/>
+                <w:numId w:val="3"/>
               </w:numPr>
               <w:spacing w:line="240" w:lineRule="auto"/>
               <w:ind w:left="720" w:hanging="360"/>
@@ -2750,7 +2750,7 @@
               <w:widowControl w:val="0"/>
               <w:numPr>
                 <w:ilvl w:val="0"/>
-                <w:numId w:val="2"/>
+                <w:numId w:val="3"/>
               </w:numPr>
               <w:spacing w:line="240" w:lineRule="auto"/>
               <w:ind w:left="720" w:hanging="360"/>
@@ -3134,7 +3134,7 @@
               <w:widowControl w:val="0"/>
               <w:numPr>
                 <w:ilvl w:val="0"/>
-                <w:numId w:val="2"/>
+                <w:numId w:val="3"/>
               </w:numPr>
               <w:spacing w:line="240" w:lineRule="auto"/>
               <w:ind w:left="720" w:hanging="360"/>
@@ -3157,7 +3157,7 @@
               <w:widowControl w:val="0"/>
               <w:numPr>
                 <w:ilvl w:val="0"/>
-                <w:numId w:val="2"/>
+                <w:numId w:val="3"/>
               </w:numPr>
               <w:spacing w:line="240" w:lineRule="auto"/>
               <w:ind w:left="720" w:hanging="360"/>
@@ -3180,7 +3180,7 @@
               <w:widowControl w:val="0"/>
               <w:numPr>
                 <w:ilvl w:val="0"/>
-                <w:numId w:val="2"/>
+                <w:numId w:val="3"/>
               </w:numPr>
               <w:spacing w:line="240" w:lineRule="auto"/>
               <w:ind w:left="720" w:hanging="360"/>
@@ -3203,7 +3203,7 @@
               <w:widowControl w:val="0"/>
               <w:numPr>
                 <w:ilvl w:val="0"/>
-                <w:numId w:val="2"/>
+                <w:numId w:val="3"/>
               </w:numPr>
               <w:spacing w:line="240" w:lineRule="auto"/>
               <w:ind w:left="720" w:hanging="360"/>
@@ -3226,7 +3226,7 @@
               <w:widowControl w:val="0"/>
               <w:numPr>
                 <w:ilvl w:val="0"/>
-                <w:numId w:val="2"/>
+                <w:numId w:val="3"/>
               </w:numPr>
               <w:spacing w:line="240" w:lineRule="auto"/>
               <w:ind w:left="720" w:hanging="360"/>
@@ -3249,7 +3249,7 @@
               <w:widowControl w:val="0"/>
               <w:numPr>
                 <w:ilvl w:val="0"/>
-                <w:numId w:val="2"/>
+                <w:numId w:val="3"/>
               </w:numPr>
               <w:spacing w:line="240" w:lineRule="auto"/>
               <w:ind w:left="720" w:hanging="360"/>
@@ -3272,7 +3272,7 @@
               <w:widowControl w:val="0"/>
               <w:numPr>
                 <w:ilvl w:val="0"/>
-                <w:numId w:val="2"/>
+                <w:numId w:val="3"/>
               </w:numPr>
               <w:spacing w:line="240" w:lineRule="auto"/>
               <w:ind w:left="720" w:hanging="360"/>
@@ -3295,7 +3295,7 @@
               <w:widowControl w:val="0"/>
               <w:numPr>
                 <w:ilvl w:val="0"/>
-                <w:numId w:val="2"/>
+                <w:numId w:val="3"/>
               </w:numPr>
               <w:spacing w:line="240" w:lineRule="auto"/>
               <w:ind w:left="720" w:hanging="360"/>
@@ -3318,7 +3318,7 @@
               <w:widowControl w:val="0"/>
               <w:numPr>
                 <w:ilvl w:val="0"/>
-                <w:numId w:val="2"/>
+                <w:numId w:val="3"/>
               </w:numPr>
               <w:spacing w:line="240" w:lineRule="auto"/>
               <w:ind w:left="720" w:hanging="360"/>
@@ -3341,7 +3341,7 @@
               <w:widowControl w:val="0"/>
               <w:numPr>
                 <w:ilvl w:val="0"/>
-                <w:numId w:val="2"/>
+                <w:numId w:val="3"/>
               </w:numPr>
               <w:spacing w:line="240" w:lineRule="auto"/>
               <w:ind w:left="720" w:hanging="360"/>
@@ -3364,7 +3364,7 @@
               <w:widowControl w:val="0"/>
               <w:numPr>
                 <w:ilvl w:val="0"/>
-                <w:numId w:val="2"/>
+                <w:numId w:val="3"/>
               </w:numPr>
               <w:spacing w:line="240" w:lineRule="auto"/>
               <w:ind w:left="720" w:hanging="360"/>
@@ -3387,7 +3387,7 @@
               <w:widowControl w:val="0"/>
               <w:numPr>
                 <w:ilvl w:val="0"/>
-                <w:numId w:val="2"/>
+                <w:numId w:val="3"/>
               </w:numPr>
               <w:spacing w:line="240" w:lineRule="auto"/>
               <w:ind w:left="720" w:hanging="360"/>
@@ -3410,7 +3410,7 @@
               <w:widowControl w:val="0"/>
               <w:numPr>
                 <w:ilvl w:val="0"/>
-                <w:numId w:val="2"/>
+                <w:numId w:val="3"/>
               </w:numPr>
               <w:spacing w:line="240" w:lineRule="auto"/>
               <w:ind w:left="720" w:hanging="360"/>
@@ -3433,7 +3433,7 @@
               <w:widowControl w:val="0"/>
               <w:numPr>
                 <w:ilvl w:val="0"/>
-                <w:numId w:val="2"/>
+                <w:numId w:val="3"/>
               </w:numPr>
               <w:spacing w:line="240" w:lineRule="auto"/>
               <w:ind w:left="720" w:hanging="360"/>
@@ -3456,7 +3456,7 @@
               <w:widowControl w:val="0"/>
               <w:numPr>
                 <w:ilvl w:val="0"/>
-                <w:numId w:val="2"/>
+                <w:numId w:val="3"/>
               </w:numPr>
               <w:spacing w:line="240" w:lineRule="auto"/>
               <w:ind w:left="720" w:hanging="360"/>
@@ -3479,7 +3479,7 @@
               <w:widowControl w:val="0"/>
               <w:numPr>
                 <w:ilvl w:val="0"/>
-                <w:numId w:val="2"/>
+                <w:numId w:val="3"/>
               </w:numPr>
               <w:spacing w:line="240" w:lineRule="auto"/>
               <w:ind w:left="720" w:hanging="360"/>
@@ -3502,7 +3502,7 @@
               <w:widowControl w:val="0"/>
               <w:numPr>
                 <w:ilvl w:val="0"/>
-                <w:numId w:val="2"/>
+                <w:numId w:val="3"/>
               </w:numPr>
               <w:spacing w:line="240" w:lineRule="auto"/>
               <w:ind w:left="720" w:hanging="360"/>
@@ -3525,7 +3525,7 @@
               <w:widowControl w:val="0"/>
               <w:numPr>
                 <w:ilvl w:val="0"/>
-                <w:numId w:val="2"/>
+                <w:numId w:val="3"/>
               </w:numPr>
               <w:spacing w:line="240" w:lineRule="auto"/>
               <w:ind w:left="720" w:hanging="360"/>
@@ -3548,7 +3548,7 @@
               <w:widowControl w:val="0"/>
               <w:numPr>
                 <w:ilvl w:val="0"/>
-                <w:numId w:val="2"/>
+                <w:numId w:val="3"/>
               </w:numPr>
               <w:spacing w:line="240" w:lineRule="auto"/>
               <w:ind w:left="720" w:hanging="360"/>
@@ -3571,7 +3571,7 @@
               <w:widowControl w:val="0"/>
               <w:numPr>
                 <w:ilvl w:val="0"/>
-                <w:numId w:val="2"/>
+                <w:numId w:val="3"/>
               </w:numPr>
               <w:spacing w:line="240" w:lineRule="auto"/>
               <w:ind w:left="720" w:hanging="360"/>
@@ -3594,7 +3594,7 @@
               <w:widowControl w:val="0"/>
               <w:numPr>
                 <w:ilvl w:val="0"/>
-                <w:numId w:val="2"/>
+                <w:numId w:val="3"/>
               </w:numPr>
               <w:spacing w:line="240" w:lineRule="auto"/>
               <w:ind w:left="720" w:hanging="360"/>
@@ -3617,7 +3617,7 @@
               <w:widowControl w:val="0"/>
               <w:numPr>
                 <w:ilvl w:val="0"/>
-                <w:numId w:val="2"/>
+                <w:numId w:val="3"/>
               </w:numPr>
               <w:spacing w:line="240" w:lineRule="auto"/>
               <w:ind w:left="720" w:hanging="360"/>
@@ -3640,7 +3640,7 @@
               <w:widowControl w:val="0"/>
               <w:numPr>
                 <w:ilvl w:val="0"/>
-                <w:numId w:val="2"/>
+                <w:numId w:val="3"/>
               </w:numPr>
               <w:spacing w:line="240" w:lineRule="auto"/>
               <w:ind w:left="720" w:hanging="360"/>
@@ -4027,7 +4027,7 @@
               <w:widowControl w:val="0"/>
               <w:numPr>
                 <w:ilvl w:val="0"/>
-                <w:numId w:val="2"/>
+                <w:numId w:val="3"/>
               </w:numPr>
               <w:spacing w:line="240" w:lineRule="auto"/>
               <w:ind w:left="720" w:hanging="360"/>
@@ -4050,7 +4050,7 @@
               <w:widowControl w:val="0"/>
               <w:numPr>
                 <w:ilvl w:val="0"/>
-                <w:numId w:val="2"/>
+                <w:numId w:val="3"/>
               </w:numPr>
               <w:spacing w:line="240" w:lineRule="auto"/>
               <w:ind w:left="720" w:hanging="360"/>
@@ -4073,7 +4073,7 @@
               <w:widowControl w:val="0"/>
               <w:numPr>
                 <w:ilvl w:val="0"/>
-                <w:numId w:val="2"/>
+                <w:numId w:val="3"/>
               </w:numPr>
               <w:spacing w:line="240" w:lineRule="auto"/>
               <w:ind w:left="720" w:hanging="360"/>
@@ -4096,7 +4096,7 @@
               <w:widowControl w:val="0"/>
               <w:numPr>
                 <w:ilvl w:val="0"/>
-                <w:numId w:val="2"/>
+                <w:numId w:val="3"/>
               </w:numPr>
               <w:spacing w:line="240" w:lineRule="auto"/>
               <w:ind w:left="720" w:hanging="360"/>
@@ -4119,7 +4119,7 @@
               <w:widowControl w:val="0"/>
               <w:numPr>
                 <w:ilvl w:val="0"/>
-                <w:numId w:val="2"/>
+                <w:numId w:val="3"/>
               </w:numPr>
               <w:spacing w:line="240" w:lineRule="auto"/>
               <w:ind w:left="720" w:hanging="360"/>
@@ -4142,7 +4142,7 @@
               <w:widowControl w:val="0"/>
               <w:numPr>
                 <w:ilvl w:val="0"/>
-                <w:numId w:val="2"/>
+                <w:numId w:val="3"/>
               </w:numPr>
               <w:spacing w:line="240" w:lineRule="auto"/>
               <w:ind w:left="720" w:hanging="360"/>
@@ -4165,7 +4165,7 @@
               <w:widowControl w:val="0"/>
               <w:numPr>
                 <w:ilvl w:val="0"/>
-                <w:numId w:val="2"/>
+                <w:numId w:val="3"/>
               </w:numPr>
               <w:spacing w:line="240" w:lineRule="auto"/>
               <w:ind w:left="720" w:hanging="360"/>
@@ -4188,7 +4188,7 @@
               <w:widowControl w:val="0"/>
               <w:numPr>
                 <w:ilvl w:val="0"/>
-                <w:numId w:val="2"/>
+                <w:numId w:val="3"/>
               </w:numPr>
               <w:spacing w:line="240" w:lineRule="auto"/>
               <w:ind w:left="720" w:hanging="360"/>
@@ -4211,7 +4211,7 @@
               <w:widowControl w:val="0"/>
               <w:numPr>
                 <w:ilvl w:val="0"/>
-                <w:numId w:val="2"/>
+                <w:numId w:val="3"/>
               </w:numPr>
               <w:spacing w:line="240" w:lineRule="auto"/>
               <w:ind w:left="720" w:hanging="360"/>
@@ -4234,7 +4234,7 @@
               <w:widowControl w:val="0"/>
               <w:numPr>
                 <w:ilvl w:val="0"/>
-                <w:numId w:val="2"/>
+                <w:numId w:val="3"/>
               </w:numPr>
               <w:spacing w:line="240" w:lineRule="auto"/>
               <w:ind w:left="720" w:hanging="360"/>
@@ -4257,7 +4257,7 @@
               <w:widowControl w:val="0"/>
               <w:numPr>
                 <w:ilvl w:val="0"/>
-                <w:numId w:val="2"/>
+                <w:numId w:val="3"/>
               </w:numPr>
               <w:spacing w:line="240" w:lineRule="auto"/>
               <w:ind w:left="720" w:hanging="360"/>
@@ -4280,7 +4280,7 @@
               <w:widowControl w:val="0"/>
               <w:numPr>
                 <w:ilvl w:val="0"/>
-                <w:numId w:val="2"/>
+                <w:numId w:val="3"/>
               </w:numPr>
               <w:spacing w:line="240" w:lineRule="auto"/>
               <w:ind w:left="720" w:hanging="360"/>
@@ -4303,7 +4303,7 @@
               <w:widowControl w:val="0"/>
               <w:numPr>
                 <w:ilvl w:val="0"/>
-                <w:numId w:val="2"/>
+                <w:numId w:val="3"/>
               </w:numPr>
               <w:spacing w:line="240" w:lineRule="auto"/>
               <w:ind w:left="720" w:hanging="360"/>
@@ -4326,7 +4326,7 @@
               <w:widowControl w:val="0"/>
               <w:numPr>
                 <w:ilvl w:val="0"/>
-                <w:numId w:val="2"/>
+                <w:numId w:val="3"/>
               </w:numPr>
               <w:spacing w:line="240" w:lineRule="auto"/>
               <w:ind w:left="720" w:hanging="360"/>
@@ -4349,7 +4349,7 @@
               <w:widowControl w:val="0"/>
               <w:numPr>
                 <w:ilvl w:val="0"/>
-                <w:numId w:val="2"/>
+                <w:numId w:val="3"/>
               </w:numPr>
               <w:spacing w:line="240" w:lineRule="auto"/>
               <w:ind w:left="720" w:hanging="360"/>
@@ -4372,7 +4372,7 @@
               <w:widowControl w:val="0"/>
               <w:numPr>
                 <w:ilvl w:val="0"/>
-                <w:numId w:val="2"/>
+                <w:numId w:val="3"/>
               </w:numPr>
               <w:spacing w:line="240" w:lineRule="auto"/>
               <w:ind w:left="720" w:hanging="360"/>
@@ -4395,7 +4395,7 @@
               <w:widowControl w:val="0"/>
               <w:numPr>
                 <w:ilvl w:val="0"/>
-                <w:numId w:val="2"/>
+                <w:numId w:val="3"/>
               </w:numPr>
               <w:spacing w:line="240" w:lineRule="auto"/>
               <w:ind w:left="720" w:hanging="360"/>
@@ -4418,7 +4418,7 @@
               <w:widowControl w:val="0"/>
               <w:numPr>
                 <w:ilvl w:val="0"/>
-                <w:numId w:val="2"/>
+                <w:numId w:val="3"/>
               </w:numPr>
               <w:spacing w:line="240" w:lineRule="auto"/>
               <w:ind w:left="720" w:hanging="360"/>
@@ -4441,7 +4441,7 @@
               <w:widowControl w:val="0"/>
               <w:numPr>
                 <w:ilvl w:val="0"/>
-                <w:numId w:val="2"/>
+                <w:numId w:val="3"/>
               </w:numPr>
               <w:spacing w:line="240" w:lineRule="auto"/>
               <w:ind w:left="720" w:hanging="360"/>
@@ -4464,7 +4464,7 @@
               <w:widowControl w:val="0"/>
               <w:numPr>
                 <w:ilvl w:val="0"/>
-                <w:numId w:val="2"/>
+                <w:numId w:val="3"/>
               </w:numPr>
               <w:spacing w:line="240" w:lineRule="auto"/>
               <w:ind w:left="720" w:hanging="360"/>
@@ -4487,7 +4487,7 @@
               <w:widowControl w:val="0"/>
               <w:numPr>
                 <w:ilvl w:val="0"/>
-                <w:numId w:val="2"/>
+                <w:numId w:val="3"/>
               </w:numPr>
               <w:spacing w:line="240" w:lineRule="auto"/>
               <w:ind w:left="720" w:hanging="360"/>
@@ -4510,7 +4510,7 @@
               <w:widowControl w:val="0"/>
               <w:numPr>
                 <w:ilvl w:val="0"/>
-                <w:numId w:val="2"/>
+                <w:numId w:val="3"/>
               </w:numPr>
               <w:spacing w:line="240" w:lineRule="auto"/>
               <w:ind w:left="720" w:hanging="360"/>
@@ -4533,7 +4533,7 @@
               <w:widowControl w:val="0"/>
               <w:numPr>
                 <w:ilvl w:val="0"/>
-                <w:numId w:val="2"/>
+                <w:numId w:val="3"/>
               </w:numPr>
               <w:spacing w:line="240" w:lineRule="auto"/>
               <w:ind w:left="720" w:hanging="360"/>
@@ -4733,7 +4733,7 @@
       <w:pPr>
         <w:numPr>
           <w:ilvl w:val="0"/>
-          <w:numId w:val="3"/>
+          <w:numId w:val="4"/>
         </w:numPr>
         <w:ind w:left="720" w:hanging="360"/>
         <w:jc w:val="both"/>
@@ -4755,7 +4755,7 @@
       <w:pPr>
         <w:numPr>
           <w:ilvl w:val="0"/>
-          <w:numId w:val="3"/>
+          <w:numId w:val="4"/>
         </w:numPr>
         <w:ind w:left="720" w:hanging="360"/>
         <w:jc w:val="both"/>
@@ -4778,7 +4778,7 @@
       <w:pPr>
         <w:numPr>
           <w:ilvl w:val="0"/>
-          <w:numId w:val="3"/>
+          <w:numId w:val="4"/>
         </w:numPr>
         <w:ind w:left="720" w:hanging="360"/>
         <w:jc w:val="both"/>
@@ -4801,7 +4801,7 @@
       <w:pPr>
         <w:numPr>
           <w:ilvl w:val="0"/>
-          <w:numId w:val="3"/>
+          <w:numId w:val="4"/>
         </w:numPr>
         <w:ind w:left="720" w:hanging="360"/>
         <w:jc w:val="both"/>
@@ -6145,7 +6145,7 @@
           <w:rtl w:val="0"/>
         </w:rPr>
         <w:tab/>
-        <w:t xml:space="preserve">This is a perfectly viable choice because we are dealing with lots of data, and SQL is especially good at managing and obtaining information from databases. Thus we must consider this alternative.</w:t>
+        <w:t xml:space="preserve">This is a perfectly viable choice because we are dealing with lots of data, and SQL is especially good at managing and obtaining information from large databases. Thus we must consider this alternative.</w:t>
       </w:r>
     </w:p>
     <w:p>
@@ -6186,6 +6186,7 @@
           <w:rtl w:val="0"/>
         </w:rPr>
         <w:tab/>
+        <w:t xml:space="preserve">This alternative is great because we already have experience with C# and decision trees are perfect for our type of problem, and implementing this is not extremely difficult or time consuming. We must consider this alternative.</w:t>
       </w:r>
     </w:p>
     <w:p>
@@ -6279,28 +6280,12 @@
       </w:pPr>
       <w:r>
         <w:rPr>
-          <w:rtl w:val="0"/>
-        </w:rPr>
-      </w:r>
-    </w:p>
-    <w:p>
-      <w:pPr>
-        <w:shd w:fill="ffffff" w:val="clear"/>
-        <w:spacing w:before="180" w:lineRule="auto"/>
-        <w:ind w:right="300"/>
-        <w:jc w:val="both"/>
-        <w:rPr>
-          <w:sz w:val="24"/>
-          <w:szCs w:val="24"/>
-        </w:rPr>
-      </w:pPr>
-      <w:r>
-        <w:rPr>
           <w:sz w:val="24"/>
           <w:szCs w:val="24"/>
           <w:rtl w:val="0"/>
         </w:rPr>
         <w:tab/>
+        <w:t xml:space="preserve">This alternative will give us more control over our application, but it might prove to be too difficult and time consuming. For this reason we will discard this alternative and look for a better one.</w:t>
       </w:r>
     </w:p>
     <w:p>
@@ -6355,8 +6340,2069 @@
       </w:pPr>
       <w:r>
         <w:rPr>
-          <w:rtl w:val="0"/>
-        </w:rPr>
+          <w:sz w:val="24"/>
+          <w:szCs w:val="24"/>
+          <w:rtl w:val="0"/>
+        </w:rPr>
+        <w:t xml:space="preserve">The final candidates are the following:</w:t>
+      </w:r>
+    </w:p>
+    <w:p>
+      <w:pPr>
+        <w:numPr>
+          <w:ilvl w:val="0"/>
+          <w:numId w:val="2"/>
+        </w:numPr>
+        <w:shd w:fill="ffffff" w:val="clear"/>
+        <w:spacing w:after="0" w:afterAutospacing="0" w:before="180" w:lineRule="auto"/>
+        <w:ind w:left="720" w:right="300" w:hanging="360"/>
+        <w:jc w:val="both"/>
+        <w:rPr>
+          <w:sz w:val="24"/>
+          <w:szCs w:val="24"/>
+          <w:u w:val="none"/>
+        </w:rPr>
+      </w:pPr>
+      <w:r>
+        <w:rPr>
+          <w:sz w:val="24"/>
+          <w:szCs w:val="24"/>
+          <w:rtl w:val="0"/>
+        </w:rPr>
+        <w:t xml:space="preserve">Alternative C (Hill Climbing alternative)</w:t>
+      </w:r>
+    </w:p>
+    <w:p>
+      <w:pPr>
+        <w:numPr>
+          <w:ilvl w:val="0"/>
+          <w:numId w:val="2"/>
+        </w:numPr>
+        <w:shd w:fill="ffffff" w:val="clear"/>
+        <w:spacing w:after="0" w:afterAutospacing="0" w:before="0" w:beforeAutospacing="0" w:lineRule="auto"/>
+        <w:ind w:left="720" w:right="300" w:hanging="360"/>
+        <w:jc w:val="both"/>
+        <w:rPr>
+          <w:sz w:val="24"/>
+          <w:szCs w:val="24"/>
+        </w:rPr>
+      </w:pPr>
+      <w:r>
+        <w:rPr>
+          <w:sz w:val="24"/>
+          <w:szCs w:val="24"/>
+          <w:rtl w:val="0"/>
+        </w:rPr>
+        <w:t xml:space="preserve">Alternative D (Java alternative)</w:t>
+      </w:r>
+    </w:p>
+    <w:p>
+      <w:pPr>
+        <w:numPr>
+          <w:ilvl w:val="0"/>
+          <w:numId w:val="2"/>
+        </w:numPr>
+        <w:shd w:fill="ffffff" w:val="clear"/>
+        <w:spacing w:after="0" w:afterAutospacing="0" w:before="0" w:beforeAutospacing="0" w:lineRule="auto"/>
+        <w:ind w:left="720" w:right="300" w:hanging="360"/>
+        <w:jc w:val="both"/>
+        <w:rPr>
+          <w:sz w:val="24"/>
+          <w:szCs w:val="24"/>
+        </w:rPr>
+      </w:pPr>
+      <w:r>
+        <w:rPr>
+          <w:sz w:val="24"/>
+          <w:szCs w:val="24"/>
+          <w:rtl w:val="0"/>
+        </w:rPr>
+        <w:t xml:space="preserve">Alternative E (SQL alternative)</w:t>
+      </w:r>
+    </w:p>
+    <w:p>
+      <w:pPr>
+        <w:numPr>
+          <w:ilvl w:val="0"/>
+          <w:numId w:val="2"/>
+        </w:numPr>
+        <w:shd w:fill="ffffff" w:val="clear"/>
+        <w:spacing w:before="0" w:beforeAutospacing="0" w:lineRule="auto"/>
+        <w:ind w:left="720" w:right="300" w:hanging="360"/>
+        <w:jc w:val="both"/>
+        <w:rPr>
+          <w:sz w:val="24"/>
+          <w:szCs w:val="24"/>
+        </w:rPr>
+      </w:pPr>
+      <w:r>
+        <w:rPr>
+          <w:sz w:val="24"/>
+          <w:szCs w:val="24"/>
+          <w:rtl w:val="0"/>
+        </w:rPr>
+        <w:t xml:space="preserve">Alternative F (C# Decision Tree alternative)</w:t>
+      </w:r>
+    </w:p>
+    <w:p>
+      <w:pPr>
+        <w:shd w:fill="ffffff" w:val="clear"/>
+        <w:spacing w:before="180" w:lineRule="auto"/>
+        <w:ind w:right="300"/>
+        <w:jc w:val="both"/>
+        <w:rPr>
+          <w:sz w:val="24"/>
+          <w:szCs w:val="24"/>
+        </w:rPr>
+      </w:pPr>
+      <w:r>
+        <w:rPr>
+          <w:sz w:val="24"/>
+          <w:szCs w:val="24"/>
+          <w:rtl w:val="0"/>
+        </w:rPr>
+        <w:t xml:space="preserve">We will evaluate them and make our final choice based on the following criterions:</w:t>
+      </w:r>
+    </w:p>
+    <w:p>
+      <w:pPr>
+        <w:shd w:fill="ffffff" w:val="clear"/>
+        <w:spacing w:before="180" w:lineRule="auto"/>
+        <w:ind w:right="300"/>
+        <w:jc w:val="both"/>
+        <w:rPr>
+          <w:sz w:val="24"/>
+          <w:szCs w:val="24"/>
+        </w:rPr>
+      </w:pPr>
+      <w:r>
+        <w:rPr>
+          <w:rtl w:val="0"/>
+        </w:rPr>
+      </w:r>
+    </w:p>
+    <w:p>
+      <w:pPr>
+        <w:shd w:fill="ffffff" w:val="clear"/>
+        <w:spacing w:before="180" w:lineRule="auto"/>
+        <w:ind w:right="300"/>
+        <w:jc w:val="both"/>
+        <w:rPr>
+          <w:sz w:val="24"/>
+          <w:szCs w:val="24"/>
+        </w:rPr>
+      </w:pPr>
+      <w:r>
+        <w:rPr>
+          <w:sz w:val="24"/>
+          <w:szCs w:val="24"/>
+          <w:rtl w:val="0"/>
+        </w:rPr>
+        <w:t xml:space="preserve">Criterion A: Time consumption </w:t>
+      </w:r>
+    </w:p>
+    <w:p>
+      <w:pPr>
+        <w:shd w:fill="ffffff" w:val="clear"/>
+        <w:spacing w:before="180" w:lineRule="auto"/>
+        <w:ind w:right="300"/>
+        <w:jc w:val="both"/>
+        <w:rPr>
+          <w:sz w:val="24"/>
+          <w:szCs w:val="24"/>
+        </w:rPr>
+      </w:pPr>
+      <w:r>
+        <w:rPr>
+          <w:sz w:val="24"/>
+          <w:szCs w:val="24"/>
+          <w:rtl w:val="0"/>
+        </w:rPr>
+        <w:t xml:space="preserve">[3] The solution takes a team of four people less than a month to completely implement</w:t>
+      </w:r>
+    </w:p>
+    <w:p>
+      <w:pPr>
+        <w:shd w:fill="ffffff" w:val="clear"/>
+        <w:spacing w:before="180" w:lineRule="auto"/>
+        <w:ind w:right="300"/>
+        <w:jc w:val="both"/>
+        <w:rPr>
+          <w:sz w:val="24"/>
+          <w:szCs w:val="24"/>
+        </w:rPr>
+      </w:pPr>
+      <w:r>
+        <w:rPr>
+          <w:sz w:val="24"/>
+          <w:szCs w:val="24"/>
+          <w:rtl w:val="0"/>
+        </w:rPr>
+        <w:t xml:space="preserve">[2] The solution takes a team of four people between one month and three months to completely implement</w:t>
+      </w:r>
+    </w:p>
+    <w:p>
+      <w:pPr>
+        <w:shd w:fill="ffffff" w:val="clear"/>
+        <w:spacing w:before="180" w:lineRule="auto"/>
+        <w:ind w:right="300"/>
+        <w:jc w:val="both"/>
+        <w:rPr>
+          <w:sz w:val="24"/>
+          <w:szCs w:val="24"/>
+        </w:rPr>
+      </w:pPr>
+      <w:r>
+        <w:rPr>
+          <w:sz w:val="24"/>
+          <w:szCs w:val="24"/>
+          <w:rtl w:val="0"/>
+        </w:rPr>
+        <w:t xml:space="preserve">[1] The solution takes a team of four people more than three months to completely implement</w:t>
+      </w:r>
+    </w:p>
+    <w:p>
+      <w:pPr>
+        <w:shd w:fill="ffffff" w:val="clear"/>
+        <w:spacing w:before="180" w:lineRule="auto"/>
+        <w:ind w:right="300"/>
+        <w:jc w:val="both"/>
+        <w:rPr>
+          <w:sz w:val="24"/>
+          <w:szCs w:val="24"/>
+        </w:rPr>
+      </w:pPr>
+      <w:r>
+        <w:rPr>
+          <w:rtl w:val="0"/>
+        </w:rPr>
+      </w:r>
+    </w:p>
+    <w:p>
+      <w:pPr>
+        <w:shd w:fill="ffffff" w:val="clear"/>
+        <w:spacing w:before="180" w:lineRule="auto"/>
+        <w:ind w:right="300"/>
+        <w:jc w:val="both"/>
+        <w:rPr>
+          <w:sz w:val="24"/>
+          <w:szCs w:val="24"/>
+        </w:rPr>
+      </w:pPr>
+      <w:r>
+        <w:rPr>
+          <w:sz w:val="24"/>
+          <w:szCs w:val="24"/>
+          <w:rtl w:val="0"/>
+        </w:rPr>
+        <w:t xml:space="preserve">Criterion B: Modeling of the problem</w:t>
+      </w:r>
+    </w:p>
+    <w:p>
+      <w:pPr>
+        <w:shd w:fill="ffffff" w:val="clear"/>
+        <w:spacing w:before="180" w:lineRule="auto"/>
+        <w:ind w:right="300"/>
+        <w:jc w:val="both"/>
+        <w:rPr>
+          <w:sz w:val="24"/>
+          <w:szCs w:val="24"/>
+        </w:rPr>
+      </w:pPr>
+      <w:r>
+        <w:rPr>
+          <w:sz w:val="24"/>
+          <w:szCs w:val="24"/>
+          <w:rtl w:val="0"/>
+        </w:rPr>
+        <w:t xml:space="preserve">[3] The problem can be modeled with the solution very well</w:t>
+      </w:r>
+    </w:p>
+    <w:p>
+      <w:pPr>
+        <w:shd w:fill="ffffff" w:val="clear"/>
+        <w:spacing w:before="180" w:lineRule="auto"/>
+        <w:ind w:right="300"/>
+        <w:jc w:val="both"/>
+        <w:rPr>
+          <w:sz w:val="24"/>
+          <w:szCs w:val="24"/>
+        </w:rPr>
+      </w:pPr>
+      <w:r>
+        <w:rPr>
+          <w:sz w:val="24"/>
+          <w:szCs w:val="24"/>
+          <w:rtl w:val="0"/>
+        </w:rPr>
+        <w:t xml:space="preserve">[2] The problem can be modeled with the solution</w:t>
+      </w:r>
+    </w:p>
+    <w:p>
+      <w:pPr>
+        <w:shd w:fill="ffffff" w:val="clear"/>
+        <w:spacing w:before="180" w:lineRule="auto"/>
+        <w:ind w:right="300"/>
+        <w:jc w:val="both"/>
+        <w:rPr>
+          <w:sz w:val="24"/>
+          <w:szCs w:val="24"/>
+        </w:rPr>
+      </w:pPr>
+      <w:r>
+        <w:rPr>
+          <w:sz w:val="24"/>
+          <w:szCs w:val="24"/>
+          <w:rtl w:val="0"/>
+        </w:rPr>
+        <w:t xml:space="preserve">[1] The solution does not model the problem well</w:t>
+      </w:r>
+    </w:p>
+    <w:p>
+      <w:pPr>
+        <w:shd w:fill="ffffff" w:val="clear"/>
+        <w:spacing w:before="180" w:lineRule="auto"/>
+        <w:ind w:right="300"/>
+        <w:jc w:val="both"/>
+        <w:rPr>
+          <w:sz w:val="24"/>
+          <w:szCs w:val="24"/>
+        </w:rPr>
+      </w:pPr>
+      <w:r>
+        <w:rPr>
+          <w:rtl w:val="0"/>
+        </w:rPr>
+      </w:r>
+    </w:p>
+    <w:p>
+      <w:pPr>
+        <w:shd w:fill="ffffff" w:val="clear"/>
+        <w:spacing w:before="180" w:lineRule="auto"/>
+        <w:ind w:right="300"/>
+        <w:jc w:val="both"/>
+        <w:rPr>
+          <w:sz w:val="24"/>
+          <w:szCs w:val="24"/>
+        </w:rPr>
+      </w:pPr>
+      <w:r>
+        <w:rPr>
+          <w:sz w:val="24"/>
+          <w:szCs w:val="24"/>
+          <w:rtl w:val="0"/>
+        </w:rPr>
+        <w:t xml:space="preserve">Criterion C: Versatility </w:t>
+      </w:r>
+    </w:p>
+    <w:p>
+      <w:pPr>
+        <w:shd w:fill="ffffff" w:val="clear"/>
+        <w:spacing w:before="180" w:lineRule="auto"/>
+        <w:ind w:right="300"/>
+        <w:jc w:val="both"/>
+        <w:rPr>
+          <w:sz w:val="24"/>
+          <w:szCs w:val="24"/>
+        </w:rPr>
+      </w:pPr>
+      <w:r>
+        <w:rPr>
+          <w:sz w:val="24"/>
+          <w:szCs w:val="24"/>
+          <w:rtl w:val="0"/>
+        </w:rPr>
+        <w:t xml:space="preserve">[3] The solution is very versatile and works in many situations</w:t>
+      </w:r>
+    </w:p>
+    <w:p>
+      <w:pPr>
+        <w:shd w:fill="ffffff" w:val="clear"/>
+        <w:spacing w:before="180" w:lineRule="auto"/>
+        <w:ind w:right="300"/>
+        <w:jc w:val="both"/>
+        <w:rPr>
+          <w:sz w:val="24"/>
+          <w:szCs w:val="24"/>
+        </w:rPr>
+      </w:pPr>
+      <w:r>
+        <w:rPr>
+          <w:sz w:val="24"/>
+          <w:szCs w:val="24"/>
+          <w:rtl w:val="0"/>
+        </w:rPr>
+        <w:t xml:space="preserve">[2] The solution is moderately versatile and only works in certain situations</w:t>
+      </w:r>
+    </w:p>
+    <w:p>
+      <w:pPr>
+        <w:shd w:fill="ffffff" w:val="clear"/>
+        <w:spacing w:before="180" w:lineRule="auto"/>
+        <w:ind w:right="300"/>
+        <w:jc w:val="both"/>
+        <w:rPr>
+          <w:sz w:val="24"/>
+          <w:szCs w:val="24"/>
+        </w:rPr>
+      </w:pPr>
+      <w:r>
+        <w:rPr>
+          <w:sz w:val="24"/>
+          <w:szCs w:val="24"/>
+          <w:rtl w:val="0"/>
+        </w:rPr>
+        <w:t xml:space="preserve">[1] The solution is not versatile at all</w:t>
+      </w:r>
+    </w:p>
+    <w:p>
+      <w:pPr>
+        <w:shd w:fill="ffffff" w:val="clear"/>
+        <w:spacing w:before="180" w:lineRule="auto"/>
+        <w:ind w:right="300"/>
+        <w:jc w:val="both"/>
+        <w:rPr>
+          <w:sz w:val="24"/>
+          <w:szCs w:val="24"/>
+        </w:rPr>
+      </w:pPr>
+      <w:r>
+        <w:rPr>
+          <w:rtl w:val="0"/>
+        </w:rPr>
+      </w:r>
+    </w:p>
+    <w:p>
+      <w:pPr>
+        <w:shd w:fill="ffffff" w:val="clear"/>
+        <w:spacing w:before="180" w:lineRule="auto"/>
+        <w:ind w:right="300"/>
+        <w:jc w:val="both"/>
+        <w:rPr>
+          <w:sz w:val="24"/>
+          <w:szCs w:val="24"/>
+        </w:rPr>
+      </w:pPr>
+      <w:r>
+        <w:rPr>
+          <w:sz w:val="24"/>
+          <w:szCs w:val="24"/>
+          <w:rtl w:val="0"/>
+        </w:rPr>
+        <w:t xml:space="preserve">Criterion D: Difficulty of implementing</w:t>
+      </w:r>
+    </w:p>
+    <w:p>
+      <w:pPr>
+        <w:shd w:fill="ffffff" w:val="clear"/>
+        <w:spacing w:before="180" w:lineRule="auto"/>
+        <w:ind w:right="300"/>
+        <w:jc w:val="both"/>
+        <w:rPr>
+          <w:sz w:val="24"/>
+          <w:szCs w:val="24"/>
+        </w:rPr>
+      </w:pPr>
+      <w:r>
+        <w:rPr>
+          <w:sz w:val="24"/>
+          <w:szCs w:val="24"/>
+          <w:rtl w:val="0"/>
+        </w:rPr>
+        <w:t xml:space="preserve">[3] The solution is not difficult to implement well</w:t>
+      </w:r>
+    </w:p>
+    <w:p>
+      <w:pPr>
+        <w:shd w:fill="ffffff" w:val="clear"/>
+        <w:spacing w:before="180" w:lineRule="auto"/>
+        <w:ind w:right="300"/>
+        <w:jc w:val="both"/>
+        <w:rPr>
+          <w:sz w:val="24"/>
+          <w:szCs w:val="24"/>
+        </w:rPr>
+      </w:pPr>
+      <w:r>
+        <w:rPr>
+          <w:sz w:val="24"/>
+          <w:szCs w:val="24"/>
+          <w:rtl w:val="0"/>
+        </w:rPr>
+        <w:t xml:space="preserve">[2] The solution is moderately difficult to implement well</w:t>
+      </w:r>
+    </w:p>
+    <w:p>
+      <w:pPr>
+        <w:shd w:fill="ffffff" w:val="clear"/>
+        <w:spacing w:before="180" w:lineRule="auto"/>
+        <w:ind w:right="300"/>
+        <w:jc w:val="both"/>
+        <w:rPr>
+          <w:sz w:val="24"/>
+          <w:szCs w:val="24"/>
+        </w:rPr>
+      </w:pPr>
+      <w:r>
+        <w:rPr>
+          <w:sz w:val="24"/>
+          <w:szCs w:val="24"/>
+          <w:rtl w:val="0"/>
+        </w:rPr>
+        <w:t xml:space="preserve">[1] The solution is extremely difficult to implement well</w:t>
+      </w:r>
+    </w:p>
+    <w:p>
+      <w:pPr>
+        <w:shd w:fill="ffffff" w:val="clear"/>
+        <w:spacing w:before="180" w:lineRule="auto"/>
+        <w:ind w:right="300"/>
+        <w:jc w:val="both"/>
+        <w:rPr>
+          <w:sz w:val="24"/>
+          <w:szCs w:val="24"/>
+        </w:rPr>
+      </w:pPr>
+      <w:r>
+        <w:rPr>
+          <w:rtl w:val="0"/>
+        </w:rPr>
+      </w:r>
+    </w:p>
+    <w:p>
+      <w:pPr>
+        <w:shd w:fill="ffffff" w:val="clear"/>
+        <w:spacing w:before="180" w:lineRule="auto"/>
+        <w:ind w:right="300"/>
+        <w:jc w:val="both"/>
+        <w:rPr>
+          <w:sz w:val="24"/>
+          <w:szCs w:val="24"/>
+        </w:rPr>
+      </w:pPr>
+      <w:r>
+        <w:rPr>
+          <w:rtl w:val="0"/>
+        </w:rPr>
+      </w:r>
+    </w:p>
+    <w:tbl>
+      <w:tblPr>
+        <w:tblStyle w:val="Table6"/>
+        <w:tblW w:w="8640.0" w:type="dxa"/>
+        <w:jc w:val="left"/>
+        <w:tblInd w:w="100.0" w:type="pct"/>
+        <w:tblBorders>
+          <w:top w:color="000000" w:space="0" w:sz="8" w:val="single"/>
+          <w:left w:color="000000" w:space="0" w:sz="8" w:val="single"/>
+          <w:bottom w:color="000000" w:space="0" w:sz="8" w:val="single"/>
+          <w:right w:color="000000" w:space="0" w:sz="8" w:val="single"/>
+          <w:insideH w:color="000000" w:space="0" w:sz="8" w:val="single"/>
+          <w:insideV w:color="000000" w:space="0" w:sz="8" w:val="single"/>
+        </w:tblBorders>
+        <w:tblLayout w:type="fixed"/>
+        <w:tblLook w:val="0600"/>
+      </w:tblPr>
+      <w:tblGrid>
+        <w:gridCol w:w="1440"/>
+        <w:gridCol w:w="1665"/>
+        <w:gridCol w:w="1410"/>
+        <w:gridCol w:w="1500"/>
+        <w:gridCol w:w="1395"/>
+        <w:gridCol w:w="1230"/>
+        <w:tblGridChange w:id="0">
+          <w:tblGrid>
+            <w:gridCol w:w="1440"/>
+            <w:gridCol w:w="1665"/>
+            <w:gridCol w:w="1410"/>
+            <w:gridCol w:w="1500"/>
+            <w:gridCol w:w="1395"/>
+            <w:gridCol w:w="1230"/>
+          </w:tblGrid>
+        </w:tblGridChange>
+      </w:tblGrid>
+      <w:tr>
+        <w:trPr>
+          <w:trHeight w:val="1152" w:hRule="atLeast"/>
+        </w:trPr>
+        <w:tc>
+          <w:tcPr>
+            <w:shd w:fill="auto" w:val="clear"/>
+            <w:tcMar>
+              <w:top w:w="100.0" w:type="dxa"/>
+              <w:left w:w="100.0" w:type="dxa"/>
+              <w:bottom w:w="100.0" w:type="dxa"/>
+              <w:right w:w="100.0" w:type="dxa"/>
+            </w:tcMar>
+            <w:vAlign w:val="top"/>
+          </w:tcPr>
+          <w:p>
+            <w:pPr>
+              <w:keepNext w:val="0"/>
+              <w:keepLines w:val="0"/>
+              <w:widowControl w:val="0"/>
+              <w:pBdr>
+                <w:top w:space="0" w:sz="0" w:val="nil"/>
+                <w:left w:space="0" w:sz="0" w:val="nil"/>
+                <w:bottom w:space="0" w:sz="0" w:val="nil"/>
+                <w:right w:space="0" w:sz="0" w:val="nil"/>
+                <w:between w:space="0" w:sz="0" w:val="nil"/>
+              </w:pBdr>
+              <w:shd w:fill="auto" w:val="clear"/>
+              <w:spacing w:after="0" w:before="0" w:line="240" w:lineRule="auto"/>
+              <w:ind w:left="0" w:right="0" w:firstLine="0"/>
+              <w:jc w:val="center"/>
+              <w:rPr>
+                <w:sz w:val="24"/>
+                <w:szCs w:val="24"/>
+              </w:rPr>
+            </w:pPr>
+            <w:r>
+              <w:rPr>
+                <w:sz w:val="24"/>
+                <w:szCs w:val="24"/>
+                <w:rtl w:val="0"/>
+              </w:rPr>
+              <w:t xml:space="preserve">Alternative</w:t>
+            </w:r>
+          </w:p>
+        </w:tc>
+        <w:tc>
+          <w:tcPr>
+            <w:shd w:fill="auto" w:val="clear"/>
+            <w:tcMar>
+              <w:top w:w="100.0" w:type="dxa"/>
+              <w:left w:w="100.0" w:type="dxa"/>
+              <w:bottom w:w="100.0" w:type="dxa"/>
+              <w:right w:w="100.0" w:type="dxa"/>
+            </w:tcMar>
+            <w:vAlign w:val="top"/>
+          </w:tcPr>
+          <w:p>
+            <w:pPr>
+              <w:keepNext w:val="0"/>
+              <w:keepLines w:val="0"/>
+              <w:widowControl w:val="0"/>
+              <w:pBdr>
+                <w:top w:space="0" w:sz="0" w:val="nil"/>
+                <w:left w:space="0" w:sz="0" w:val="nil"/>
+                <w:bottom w:space="0" w:sz="0" w:val="nil"/>
+                <w:right w:space="0" w:sz="0" w:val="nil"/>
+                <w:between w:space="0" w:sz="0" w:val="nil"/>
+              </w:pBdr>
+              <w:shd w:fill="auto" w:val="clear"/>
+              <w:spacing w:after="0" w:before="0" w:line="240" w:lineRule="auto"/>
+              <w:ind w:left="0" w:right="0" w:firstLine="0"/>
+              <w:jc w:val="center"/>
+              <w:rPr>
+                <w:sz w:val="24"/>
+                <w:szCs w:val="24"/>
+              </w:rPr>
+            </w:pPr>
+            <w:r>
+              <w:rPr>
+                <w:sz w:val="24"/>
+                <w:szCs w:val="24"/>
+                <w:rtl w:val="0"/>
+              </w:rPr>
+              <w:t xml:space="preserve">Criterion A (Time consumption)</w:t>
+            </w:r>
+          </w:p>
+        </w:tc>
+        <w:tc>
+          <w:tcPr>
+            <w:shd w:fill="auto" w:val="clear"/>
+            <w:tcMar>
+              <w:top w:w="100.0" w:type="dxa"/>
+              <w:left w:w="100.0" w:type="dxa"/>
+              <w:bottom w:w="100.0" w:type="dxa"/>
+              <w:right w:w="100.0" w:type="dxa"/>
+            </w:tcMar>
+            <w:vAlign w:val="top"/>
+          </w:tcPr>
+          <w:p>
+            <w:pPr>
+              <w:keepNext w:val="0"/>
+              <w:keepLines w:val="0"/>
+              <w:widowControl w:val="0"/>
+              <w:pBdr>
+                <w:top w:space="0" w:sz="0" w:val="nil"/>
+                <w:left w:space="0" w:sz="0" w:val="nil"/>
+                <w:bottom w:space="0" w:sz="0" w:val="nil"/>
+                <w:right w:space="0" w:sz="0" w:val="nil"/>
+                <w:between w:space="0" w:sz="0" w:val="nil"/>
+              </w:pBdr>
+              <w:shd w:fill="auto" w:val="clear"/>
+              <w:spacing w:after="0" w:before="0" w:line="240" w:lineRule="auto"/>
+              <w:ind w:left="0" w:right="0" w:firstLine="0"/>
+              <w:jc w:val="center"/>
+              <w:rPr>
+                <w:sz w:val="24"/>
+                <w:szCs w:val="24"/>
+              </w:rPr>
+            </w:pPr>
+            <w:r>
+              <w:rPr>
+                <w:sz w:val="24"/>
+                <w:szCs w:val="24"/>
+                <w:rtl w:val="0"/>
+              </w:rPr>
+              <w:t xml:space="preserve">Criterion B (Modeling of the problem)</w:t>
+            </w:r>
+          </w:p>
+        </w:tc>
+        <w:tc>
+          <w:tcPr>
+            <w:shd w:fill="auto" w:val="clear"/>
+            <w:tcMar>
+              <w:top w:w="100.0" w:type="dxa"/>
+              <w:left w:w="100.0" w:type="dxa"/>
+              <w:bottom w:w="100.0" w:type="dxa"/>
+              <w:right w:w="100.0" w:type="dxa"/>
+            </w:tcMar>
+            <w:vAlign w:val="top"/>
+          </w:tcPr>
+          <w:p>
+            <w:pPr>
+              <w:keepNext w:val="0"/>
+              <w:keepLines w:val="0"/>
+              <w:widowControl w:val="0"/>
+              <w:pBdr>
+                <w:top w:space="0" w:sz="0" w:val="nil"/>
+                <w:left w:space="0" w:sz="0" w:val="nil"/>
+                <w:bottom w:space="0" w:sz="0" w:val="nil"/>
+                <w:right w:space="0" w:sz="0" w:val="nil"/>
+                <w:between w:space="0" w:sz="0" w:val="nil"/>
+              </w:pBdr>
+              <w:shd w:fill="auto" w:val="clear"/>
+              <w:spacing w:after="0" w:before="0" w:line="240" w:lineRule="auto"/>
+              <w:ind w:left="0" w:right="0" w:firstLine="0"/>
+              <w:jc w:val="center"/>
+              <w:rPr>
+                <w:sz w:val="24"/>
+                <w:szCs w:val="24"/>
+              </w:rPr>
+            </w:pPr>
+            <w:r>
+              <w:rPr>
+                <w:sz w:val="24"/>
+                <w:szCs w:val="24"/>
+                <w:rtl w:val="0"/>
+              </w:rPr>
+              <w:t xml:space="preserve">Criterion C (Versatility)</w:t>
+            </w:r>
+          </w:p>
+          <w:p>
+            <w:pPr>
+              <w:keepNext w:val="0"/>
+              <w:keepLines w:val="0"/>
+              <w:widowControl w:val="0"/>
+              <w:pBdr>
+                <w:top w:space="0" w:sz="0" w:val="nil"/>
+                <w:left w:space="0" w:sz="0" w:val="nil"/>
+                <w:bottom w:space="0" w:sz="0" w:val="nil"/>
+                <w:right w:space="0" w:sz="0" w:val="nil"/>
+                <w:between w:space="0" w:sz="0" w:val="nil"/>
+              </w:pBdr>
+              <w:shd w:fill="auto" w:val="clear"/>
+              <w:spacing w:after="0" w:before="0" w:line="240" w:lineRule="auto"/>
+              <w:ind w:left="0" w:right="0" w:firstLine="0"/>
+              <w:jc w:val="center"/>
+              <w:rPr>
+                <w:sz w:val="24"/>
+                <w:szCs w:val="24"/>
+              </w:rPr>
+            </w:pPr>
+            <w:r>
+              <w:rPr>
+                <w:rtl w:val="0"/>
+              </w:rPr>
+            </w:r>
+          </w:p>
+        </w:tc>
+        <w:tc>
+          <w:tcPr>
+            <w:shd w:fill="auto" w:val="clear"/>
+            <w:tcMar>
+              <w:top w:w="100.0" w:type="dxa"/>
+              <w:left w:w="100.0" w:type="dxa"/>
+              <w:bottom w:w="100.0" w:type="dxa"/>
+              <w:right w:w="100.0" w:type="dxa"/>
+            </w:tcMar>
+            <w:vAlign w:val="top"/>
+          </w:tcPr>
+          <w:p>
+            <w:pPr>
+              <w:keepNext w:val="0"/>
+              <w:keepLines w:val="0"/>
+              <w:widowControl w:val="0"/>
+              <w:pBdr>
+                <w:top w:space="0" w:sz="0" w:val="nil"/>
+                <w:left w:space="0" w:sz="0" w:val="nil"/>
+                <w:bottom w:space="0" w:sz="0" w:val="nil"/>
+                <w:right w:space="0" w:sz="0" w:val="nil"/>
+                <w:between w:space="0" w:sz="0" w:val="nil"/>
+              </w:pBdr>
+              <w:shd w:fill="auto" w:val="clear"/>
+              <w:spacing w:after="0" w:before="0" w:line="240" w:lineRule="auto"/>
+              <w:ind w:left="0" w:right="0" w:firstLine="0"/>
+              <w:jc w:val="center"/>
+              <w:rPr>
+                <w:sz w:val="24"/>
+                <w:szCs w:val="24"/>
+              </w:rPr>
+            </w:pPr>
+            <w:r>
+              <w:rPr>
+                <w:sz w:val="24"/>
+                <w:szCs w:val="24"/>
+                <w:rtl w:val="0"/>
+              </w:rPr>
+              <w:t xml:space="preserve">Criterion D (Difficulty)</w:t>
+            </w:r>
+          </w:p>
+        </w:tc>
+        <w:tc>
+          <w:tcPr>
+            <w:shd w:fill="auto" w:val="clear"/>
+            <w:tcMar>
+              <w:top w:w="100.0" w:type="dxa"/>
+              <w:left w:w="100.0" w:type="dxa"/>
+              <w:bottom w:w="100.0" w:type="dxa"/>
+              <w:right w:w="100.0" w:type="dxa"/>
+            </w:tcMar>
+            <w:vAlign w:val="top"/>
+          </w:tcPr>
+          <w:p>
+            <w:pPr>
+              <w:keepNext w:val="0"/>
+              <w:keepLines w:val="0"/>
+              <w:widowControl w:val="0"/>
+              <w:pBdr>
+                <w:top w:space="0" w:sz="0" w:val="nil"/>
+                <w:left w:space="0" w:sz="0" w:val="nil"/>
+                <w:bottom w:space="0" w:sz="0" w:val="nil"/>
+                <w:right w:space="0" w:sz="0" w:val="nil"/>
+                <w:between w:space="0" w:sz="0" w:val="nil"/>
+              </w:pBdr>
+              <w:shd w:fill="auto" w:val="clear"/>
+              <w:spacing w:after="0" w:before="0" w:line="240" w:lineRule="auto"/>
+              <w:ind w:left="0" w:right="0" w:firstLine="0"/>
+              <w:jc w:val="center"/>
+              <w:rPr>
+                <w:sz w:val="24"/>
+                <w:szCs w:val="24"/>
+              </w:rPr>
+            </w:pPr>
+            <w:r>
+              <w:rPr>
+                <w:sz w:val="24"/>
+                <w:szCs w:val="24"/>
+                <w:rtl w:val="0"/>
+              </w:rPr>
+              <w:t xml:space="preserve">Total</w:t>
+            </w:r>
+          </w:p>
+        </w:tc>
+      </w:tr>
+      <w:tr>
+        <w:trPr>
+          <w:trHeight w:val="1152" w:hRule="atLeast"/>
+        </w:trPr>
+        <w:tc>
+          <w:tcPr>
+            <w:shd w:fill="auto" w:val="clear"/>
+            <w:tcMar>
+              <w:top w:w="100.0" w:type="dxa"/>
+              <w:left w:w="100.0" w:type="dxa"/>
+              <w:bottom w:w="100.0" w:type="dxa"/>
+              <w:right w:w="100.0" w:type="dxa"/>
+            </w:tcMar>
+            <w:vAlign w:val="top"/>
+          </w:tcPr>
+          <w:p>
+            <w:pPr>
+              <w:keepNext w:val="0"/>
+              <w:keepLines w:val="0"/>
+              <w:widowControl w:val="0"/>
+              <w:pBdr>
+                <w:top w:space="0" w:sz="0" w:val="nil"/>
+                <w:left w:space="0" w:sz="0" w:val="nil"/>
+                <w:bottom w:space="0" w:sz="0" w:val="nil"/>
+                <w:right w:space="0" w:sz="0" w:val="nil"/>
+                <w:between w:space="0" w:sz="0" w:val="nil"/>
+              </w:pBdr>
+              <w:shd w:fill="auto" w:val="clear"/>
+              <w:spacing w:after="0" w:before="0" w:line="240" w:lineRule="auto"/>
+              <w:ind w:left="0" w:right="0" w:firstLine="0"/>
+              <w:jc w:val="left"/>
+              <w:rPr>
+                <w:sz w:val="24"/>
+                <w:szCs w:val="24"/>
+              </w:rPr>
+            </w:pPr>
+            <w:r>
+              <w:rPr>
+                <w:sz w:val="24"/>
+                <w:szCs w:val="24"/>
+                <w:rtl w:val="0"/>
+              </w:rPr>
+              <w:t xml:space="preserve">C (Hill Climbing solution)</w:t>
+            </w:r>
+          </w:p>
+        </w:tc>
+        <w:tc>
+          <w:tcPr>
+            <w:shd w:fill="auto" w:val="clear"/>
+            <w:tcMar>
+              <w:top w:w="100.0" w:type="dxa"/>
+              <w:left w:w="100.0" w:type="dxa"/>
+              <w:bottom w:w="100.0" w:type="dxa"/>
+              <w:right w:w="100.0" w:type="dxa"/>
+            </w:tcMar>
+            <w:vAlign w:val="top"/>
+          </w:tcPr>
+          <w:p>
+            <w:pPr>
+              <w:keepNext w:val="0"/>
+              <w:keepLines w:val="0"/>
+              <w:widowControl w:val="0"/>
+              <w:pBdr>
+                <w:top w:space="0" w:sz="0" w:val="nil"/>
+                <w:left w:space="0" w:sz="0" w:val="nil"/>
+                <w:bottom w:space="0" w:sz="0" w:val="nil"/>
+                <w:right w:space="0" w:sz="0" w:val="nil"/>
+                <w:between w:space="0" w:sz="0" w:val="nil"/>
+              </w:pBdr>
+              <w:shd w:fill="auto" w:val="clear"/>
+              <w:spacing w:after="0" w:before="0" w:line="240" w:lineRule="auto"/>
+              <w:ind w:left="0" w:right="0" w:firstLine="0"/>
+              <w:jc w:val="left"/>
+              <w:rPr>
+                <w:sz w:val="24"/>
+                <w:szCs w:val="24"/>
+              </w:rPr>
+            </w:pPr>
+            <w:r>
+              <w:rPr>
+                <w:sz w:val="24"/>
+                <w:szCs w:val="24"/>
+                <w:rtl w:val="0"/>
+              </w:rPr>
+              <w:t xml:space="preserve">2</w:t>
+            </w:r>
+          </w:p>
+        </w:tc>
+        <w:tc>
+          <w:tcPr>
+            <w:shd w:fill="auto" w:val="clear"/>
+            <w:tcMar>
+              <w:top w:w="100.0" w:type="dxa"/>
+              <w:left w:w="100.0" w:type="dxa"/>
+              <w:bottom w:w="100.0" w:type="dxa"/>
+              <w:right w:w="100.0" w:type="dxa"/>
+            </w:tcMar>
+            <w:vAlign w:val="top"/>
+          </w:tcPr>
+          <w:p>
+            <w:pPr>
+              <w:keepNext w:val="0"/>
+              <w:keepLines w:val="0"/>
+              <w:widowControl w:val="0"/>
+              <w:pBdr>
+                <w:top w:space="0" w:sz="0" w:val="nil"/>
+                <w:left w:space="0" w:sz="0" w:val="nil"/>
+                <w:bottom w:space="0" w:sz="0" w:val="nil"/>
+                <w:right w:space="0" w:sz="0" w:val="nil"/>
+                <w:between w:space="0" w:sz="0" w:val="nil"/>
+              </w:pBdr>
+              <w:shd w:fill="auto" w:val="clear"/>
+              <w:spacing w:after="0" w:before="0" w:line="240" w:lineRule="auto"/>
+              <w:ind w:left="0" w:right="0" w:firstLine="0"/>
+              <w:jc w:val="left"/>
+              <w:rPr>
+                <w:sz w:val="24"/>
+                <w:szCs w:val="24"/>
+              </w:rPr>
+            </w:pPr>
+            <w:r>
+              <w:rPr>
+                <w:sz w:val="24"/>
+                <w:szCs w:val="24"/>
+                <w:rtl w:val="0"/>
+              </w:rPr>
+              <w:t xml:space="preserve">3</w:t>
+            </w:r>
+          </w:p>
+        </w:tc>
+        <w:tc>
+          <w:tcPr>
+            <w:shd w:fill="auto" w:val="clear"/>
+            <w:tcMar>
+              <w:top w:w="100.0" w:type="dxa"/>
+              <w:left w:w="100.0" w:type="dxa"/>
+              <w:bottom w:w="100.0" w:type="dxa"/>
+              <w:right w:w="100.0" w:type="dxa"/>
+            </w:tcMar>
+            <w:vAlign w:val="top"/>
+          </w:tcPr>
+          <w:p>
+            <w:pPr>
+              <w:keepNext w:val="0"/>
+              <w:keepLines w:val="0"/>
+              <w:widowControl w:val="0"/>
+              <w:pBdr>
+                <w:top w:space="0" w:sz="0" w:val="nil"/>
+                <w:left w:space="0" w:sz="0" w:val="nil"/>
+                <w:bottom w:space="0" w:sz="0" w:val="nil"/>
+                <w:right w:space="0" w:sz="0" w:val="nil"/>
+                <w:between w:space="0" w:sz="0" w:val="nil"/>
+              </w:pBdr>
+              <w:shd w:fill="auto" w:val="clear"/>
+              <w:spacing w:after="0" w:before="0" w:line="240" w:lineRule="auto"/>
+              <w:ind w:left="0" w:right="0" w:firstLine="0"/>
+              <w:jc w:val="left"/>
+              <w:rPr>
+                <w:sz w:val="24"/>
+                <w:szCs w:val="24"/>
+              </w:rPr>
+            </w:pPr>
+            <w:r>
+              <w:rPr>
+                <w:sz w:val="24"/>
+                <w:szCs w:val="24"/>
+                <w:rtl w:val="0"/>
+              </w:rPr>
+              <w:t xml:space="preserve">2</w:t>
+            </w:r>
+          </w:p>
+        </w:tc>
+        <w:tc>
+          <w:tcPr>
+            <w:shd w:fill="auto" w:val="clear"/>
+            <w:tcMar>
+              <w:top w:w="100.0" w:type="dxa"/>
+              <w:left w:w="100.0" w:type="dxa"/>
+              <w:bottom w:w="100.0" w:type="dxa"/>
+              <w:right w:w="100.0" w:type="dxa"/>
+            </w:tcMar>
+            <w:vAlign w:val="top"/>
+          </w:tcPr>
+          <w:p>
+            <w:pPr>
+              <w:keepNext w:val="0"/>
+              <w:keepLines w:val="0"/>
+              <w:widowControl w:val="0"/>
+              <w:pBdr>
+                <w:top w:space="0" w:sz="0" w:val="nil"/>
+                <w:left w:space="0" w:sz="0" w:val="nil"/>
+                <w:bottom w:space="0" w:sz="0" w:val="nil"/>
+                <w:right w:space="0" w:sz="0" w:val="nil"/>
+                <w:between w:space="0" w:sz="0" w:val="nil"/>
+              </w:pBdr>
+              <w:shd w:fill="auto" w:val="clear"/>
+              <w:spacing w:after="0" w:before="0" w:line="240" w:lineRule="auto"/>
+              <w:ind w:left="0" w:right="0" w:firstLine="0"/>
+              <w:jc w:val="left"/>
+              <w:rPr>
+                <w:sz w:val="24"/>
+                <w:szCs w:val="24"/>
+              </w:rPr>
+            </w:pPr>
+            <w:r>
+              <w:rPr>
+                <w:sz w:val="24"/>
+                <w:szCs w:val="24"/>
+                <w:rtl w:val="0"/>
+              </w:rPr>
+              <w:t xml:space="preserve">2</w:t>
+            </w:r>
+          </w:p>
+        </w:tc>
+        <w:tc>
+          <w:tcPr>
+            <w:shd w:fill="auto" w:val="clear"/>
+            <w:tcMar>
+              <w:top w:w="100.0" w:type="dxa"/>
+              <w:left w:w="100.0" w:type="dxa"/>
+              <w:bottom w:w="100.0" w:type="dxa"/>
+              <w:right w:w="100.0" w:type="dxa"/>
+            </w:tcMar>
+            <w:vAlign w:val="top"/>
+          </w:tcPr>
+          <w:p>
+            <w:pPr>
+              <w:keepNext w:val="0"/>
+              <w:keepLines w:val="0"/>
+              <w:widowControl w:val="0"/>
+              <w:pBdr>
+                <w:top w:space="0" w:sz="0" w:val="nil"/>
+                <w:left w:space="0" w:sz="0" w:val="nil"/>
+                <w:bottom w:space="0" w:sz="0" w:val="nil"/>
+                <w:right w:space="0" w:sz="0" w:val="nil"/>
+                <w:between w:space="0" w:sz="0" w:val="nil"/>
+              </w:pBdr>
+              <w:shd w:fill="auto" w:val="clear"/>
+              <w:spacing w:after="0" w:before="0" w:line="240" w:lineRule="auto"/>
+              <w:ind w:left="0" w:right="0" w:firstLine="0"/>
+              <w:jc w:val="left"/>
+              <w:rPr>
+                <w:sz w:val="24"/>
+                <w:szCs w:val="24"/>
+              </w:rPr>
+            </w:pPr>
+            <w:r>
+              <w:rPr>
+                <w:sz w:val="24"/>
+                <w:szCs w:val="24"/>
+                <w:rtl w:val="0"/>
+              </w:rPr>
+              <w:t xml:space="preserve">9</w:t>
+            </w:r>
+          </w:p>
+        </w:tc>
+      </w:tr>
+      <w:tr>
+        <w:trPr>
+          <w:trHeight w:val="1152" w:hRule="atLeast"/>
+        </w:trPr>
+        <w:tc>
+          <w:tcPr>
+            <w:shd w:fill="auto" w:val="clear"/>
+            <w:tcMar>
+              <w:top w:w="100.0" w:type="dxa"/>
+              <w:left w:w="100.0" w:type="dxa"/>
+              <w:bottom w:w="100.0" w:type="dxa"/>
+              <w:right w:w="100.0" w:type="dxa"/>
+            </w:tcMar>
+            <w:vAlign w:val="top"/>
+          </w:tcPr>
+          <w:p>
+            <w:pPr>
+              <w:keepNext w:val="0"/>
+              <w:keepLines w:val="0"/>
+              <w:widowControl w:val="0"/>
+              <w:pBdr>
+                <w:top w:space="0" w:sz="0" w:val="nil"/>
+                <w:left w:space="0" w:sz="0" w:val="nil"/>
+                <w:bottom w:space="0" w:sz="0" w:val="nil"/>
+                <w:right w:space="0" w:sz="0" w:val="nil"/>
+                <w:between w:space="0" w:sz="0" w:val="nil"/>
+              </w:pBdr>
+              <w:shd w:fill="auto" w:val="clear"/>
+              <w:spacing w:after="0" w:before="0" w:line="240" w:lineRule="auto"/>
+              <w:ind w:left="0" w:right="0" w:firstLine="0"/>
+              <w:jc w:val="left"/>
+              <w:rPr>
+                <w:sz w:val="24"/>
+                <w:szCs w:val="24"/>
+              </w:rPr>
+            </w:pPr>
+            <w:r>
+              <w:rPr>
+                <w:sz w:val="24"/>
+                <w:szCs w:val="24"/>
+                <w:rtl w:val="0"/>
+              </w:rPr>
+              <w:t xml:space="preserve">D (Java solution)</w:t>
+            </w:r>
+          </w:p>
+        </w:tc>
+        <w:tc>
+          <w:tcPr>
+            <w:shd w:fill="auto" w:val="clear"/>
+            <w:tcMar>
+              <w:top w:w="100.0" w:type="dxa"/>
+              <w:left w:w="100.0" w:type="dxa"/>
+              <w:bottom w:w="100.0" w:type="dxa"/>
+              <w:right w:w="100.0" w:type="dxa"/>
+            </w:tcMar>
+            <w:vAlign w:val="top"/>
+          </w:tcPr>
+          <w:p>
+            <w:pPr>
+              <w:keepNext w:val="0"/>
+              <w:keepLines w:val="0"/>
+              <w:widowControl w:val="0"/>
+              <w:pBdr>
+                <w:top w:space="0" w:sz="0" w:val="nil"/>
+                <w:left w:space="0" w:sz="0" w:val="nil"/>
+                <w:bottom w:space="0" w:sz="0" w:val="nil"/>
+                <w:right w:space="0" w:sz="0" w:val="nil"/>
+                <w:between w:space="0" w:sz="0" w:val="nil"/>
+              </w:pBdr>
+              <w:shd w:fill="auto" w:val="clear"/>
+              <w:spacing w:after="0" w:before="0" w:line="240" w:lineRule="auto"/>
+              <w:ind w:left="0" w:right="0" w:firstLine="0"/>
+              <w:jc w:val="left"/>
+              <w:rPr>
+                <w:sz w:val="24"/>
+                <w:szCs w:val="24"/>
+              </w:rPr>
+            </w:pPr>
+            <w:r>
+              <w:rPr>
+                <w:sz w:val="24"/>
+                <w:szCs w:val="24"/>
+                <w:rtl w:val="0"/>
+              </w:rPr>
+              <w:t xml:space="preserve">2</w:t>
+            </w:r>
+          </w:p>
+        </w:tc>
+        <w:tc>
+          <w:tcPr>
+            <w:shd w:fill="auto" w:val="clear"/>
+            <w:tcMar>
+              <w:top w:w="100.0" w:type="dxa"/>
+              <w:left w:w="100.0" w:type="dxa"/>
+              <w:bottom w:w="100.0" w:type="dxa"/>
+              <w:right w:w="100.0" w:type="dxa"/>
+            </w:tcMar>
+            <w:vAlign w:val="top"/>
+          </w:tcPr>
+          <w:p>
+            <w:pPr>
+              <w:keepNext w:val="0"/>
+              <w:keepLines w:val="0"/>
+              <w:widowControl w:val="0"/>
+              <w:pBdr>
+                <w:top w:space="0" w:sz="0" w:val="nil"/>
+                <w:left w:space="0" w:sz="0" w:val="nil"/>
+                <w:bottom w:space="0" w:sz="0" w:val="nil"/>
+                <w:right w:space="0" w:sz="0" w:val="nil"/>
+                <w:between w:space="0" w:sz="0" w:val="nil"/>
+              </w:pBdr>
+              <w:shd w:fill="auto" w:val="clear"/>
+              <w:spacing w:after="0" w:before="0" w:line="240" w:lineRule="auto"/>
+              <w:ind w:left="0" w:right="0" w:firstLine="0"/>
+              <w:jc w:val="left"/>
+              <w:rPr>
+                <w:sz w:val="24"/>
+                <w:szCs w:val="24"/>
+              </w:rPr>
+            </w:pPr>
+            <w:r>
+              <w:rPr>
+                <w:sz w:val="24"/>
+                <w:szCs w:val="24"/>
+                <w:rtl w:val="0"/>
+              </w:rPr>
+              <w:t xml:space="preserve">1</w:t>
+            </w:r>
+          </w:p>
+        </w:tc>
+        <w:tc>
+          <w:tcPr>
+            <w:shd w:fill="auto" w:val="clear"/>
+            <w:tcMar>
+              <w:top w:w="100.0" w:type="dxa"/>
+              <w:left w:w="100.0" w:type="dxa"/>
+              <w:bottom w:w="100.0" w:type="dxa"/>
+              <w:right w:w="100.0" w:type="dxa"/>
+            </w:tcMar>
+            <w:vAlign w:val="top"/>
+          </w:tcPr>
+          <w:p>
+            <w:pPr>
+              <w:keepNext w:val="0"/>
+              <w:keepLines w:val="0"/>
+              <w:widowControl w:val="0"/>
+              <w:pBdr>
+                <w:top w:space="0" w:sz="0" w:val="nil"/>
+                <w:left w:space="0" w:sz="0" w:val="nil"/>
+                <w:bottom w:space="0" w:sz="0" w:val="nil"/>
+                <w:right w:space="0" w:sz="0" w:val="nil"/>
+                <w:between w:space="0" w:sz="0" w:val="nil"/>
+              </w:pBdr>
+              <w:shd w:fill="auto" w:val="clear"/>
+              <w:spacing w:after="0" w:before="0" w:line="240" w:lineRule="auto"/>
+              <w:ind w:left="0" w:right="0" w:firstLine="0"/>
+              <w:jc w:val="left"/>
+              <w:rPr>
+                <w:sz w:val="24"/>
+                <w:szCs w:val="24"/>
+              </w:rPr>
+            </w:pPr>
+            <w:r>
+              <w:rPr>
+                <w:sz w:val="24"/>
+                <w:szCs w:val="24"/>
+                <w:rtl w:val="0"/>
+              </w:rPr>
+              <w:t xml:space="preserve">2</w:t>
+            </w:r>
+          </w:p>
+        </w:tc>
+        <w:tc>
+          <w:tcPr>
+            <w:shd w:fill="auto" w:val="clear"/>
+            <w:tcMar>
+              <w:top w:w="100.0" w:type="dxa"/>
+              <w:left w:w="100.0" w:type="dxa"/>
+              <w:bottom w:w="100.0" w:type="dxa"/>
+              <w:right w:w="100.0" w:type="dxa"/>
+            </w:tcMar>
+            <w:vAlign w:val="top"/>
+          </w:tcPr>
+          <w:p>
+            <w:pPr>
+              <w:keepNext w:val="0"/>
+              <w:keepLines w:val="0"/>
+              <w:widowControl w:val="0"/>
+              <w:pBdr>
+                <w:top w:space="0" w:sz="0" w:val="nil"/>
+                <w:left w:space="0" w:sz="0" w:val="nil"/>
+                <w:bottom w:space="0" w:sz="0" w:val="nil"/>
+                <w:right w:space="0" w:sz="0" w:val="nil"/>
+                <w:between w:space="0" w:sz="0" w:val="nil"/>
+              </w:pBdr>
+              <w:shd w:fill="auto" w:val="clear"/>
+              <w:spacing w:after="0" w:before="0" w:line="240" w:lineRule="auto"/>
+              <w:ind w:left="0" w:right="0" w:firstLine="0"/>
+              <w:jc w:val="left"/>
+              <w:rPr>
+                <w:sz w:val="24"/>
+                <w:szCs w:val="24"/>
+              </w:rPr>
+            </w:pPr>
+            <w:r>
+              <w:rPr>
+                <w:sz w:val="24"/>
+                <w:szCs w:val="24"/>
+                <w:rtl w:val="0"/>
+              </w:rPr>
+              <w:t xml:space="preserve">2</w:t>
+            </w:r>
+          </w:p>
+        </w:tc>
+        <w:tc>
+          <w:tcPr>
+            <w:shd w:fill="auto" w:val="clear"/>
+            <w:tcMar>
+              <w:top w:w="100.0" w:type="dxa"/>
+              <w:left w:w="100.0" w:type="dxa"/>
+              <w:bottom w:w="100.0" w:type="dxa"/>
+              <w:right w:w="100.0" w:type="dxa"/>
+            </w:tcMar>
+            <w:vAlign w:val="top"/>
+          </w:tcPr>
+          <w:p>
+            <w:pPr>
+              <w:keepNext w:val="0"/>
+              <w:keepLines w:val="0"/>
+              <w:widowControl w:val="0"/>
+              <w:pBdr>
+                <w:top w:space="0" w:sz="0" w:val="nil"/>
+                <w:left w:space="0" w:sz="0" w:val="nil"/>
+                <w:bottom w:space="0" w:sz="0" w:val="nil"/>
+                <w:right w:space="0" w:sz="0" w:val="nil"/>
+                <w:between w:space="0" w:sz="0" w:val="nil"/>
+              </w:pBdr>
+              <w:shd w:fill="auto" w:val="clear"/>
+              <w:spacing w:after="0" w:before="0" w:line="240" w:lineRule="auto"/>
+              <w:ind w:left="0" w:right="0" w:firstLine="0"/>
+              <w:jc w:val="left"/>
+              <w:rPr>
+                <w:sz w:val="24"/>
+                <w:szCs w:val="24"/>
+              </w:rPr>
+            </w:pPr>
+            <w:r>
+              <w:rPr>
+                <w:sz w:val="24"/>
+                <w:szCs w:val="24"/>
+                <w:rtl w:val="0"/>
+              </w:rPr>
+              <w:t xml:space="preserve">7</w:t>
+            </w:r>
+          </w:p>
+        </w:tc>
+      </w:tr>
+      <w:tr>
+        <w:trPr>
+          <w:trHeight w:val="1152" w:hRule="atLeast"/>
+        </w:trPr>
+        <w:tc>
+          <w:tcPr>
+            <w:shd w:fill="auto" w:val="clear"/>
+            <w:tcMar>
+              <w:top w:w="100.0" w:type="dxa"/>
+              <w:left w:w="100.0" w:type="dxa"/>
+              <w:bottom w:w="100.0" w:type="dxa"/>
+              <w:right w:w="100.0" w:type="dxa"/>
+            </w:tcMar>
+            <w:vAlign w:val="top"/>
+          </w:tcPr>
+          <w:p>
+            <w:pPr>
+              <w:keepNext w:val="0"/>
+              <w:keepLines w:val="0"/>
+              <w:widowControl w:val="0"/>
+              <w:pBdr>
+                <w:top w:space="0" w:sz="0" w:val="nil"/>
+                <w:left w:space="0" w:sz="0" w:val="nil"/>
+                <w:bottom w:space="0" w:sz="0" w:val="nil"/>
+                <w:right w:space="0" w:sz="0" w:val="nil"/>
+                <w:between w:space="0" w:sz="0" w:val="nil"/>
+              </w:pBdr>
+              <w:shd w:fill="auto" w:val="clear"/>
+              <w:spacing w:after="0" w:before="0" w:line="240" w:lineRule="auto"/>
+              <w:ind w:left="0" w:right="0" w:firstLine="0"/>
+              <w:jc w:val="left"/>
+              <w:rPr>
+                <w:sz w:val="24"/>
+                <w:szCs w:val="24"/>
+              </w:rPr>
+            </w:pPr>
+            <w:r>
+              <w:rPr>
+                <w:sz w:val="24"/>
+                <w:szCs w:val="24"/>
+                <w:rtl w:val="0"/>
+              </w:rPr>
+              <w:t xml:space="preserve">E (SQL solution)</w:t>
+            </w:r>
+          </w:p>
+        </w:tc>
+        <w:tc>
+          <w:tcPr>
+            <w:shd w:fill="auto" w:val="clear"/>
+            <w:tcMar>
+              <w:top w:w="100.0" w:type="dxa"/>
+              <w:left w:w="100.0" w:type="dxa"/>
+              <w:bottom w:w="100.0" w:type="dxa"/>
+              <w:right w:w="100.0" w:type="dxa"/>
+            </w:tcMar>
+            <w:vAlign w:val="top"/>
+          </w:tcPr>
+          <w:p>
+            <w:pPr>
+              <w:keepNext w:val="0"/>
+              <w:keepLines w:val="0"/>
+              <w:widowControl w:val="0"/>
+              <w:pBdr>
+                <w:top w:space="0" w:sz="0" w:val="nil"/>
+                <w:left w:space="0" w:sz="0" w:val="nil"/>
+                <w:bottom w:space="0" w:sz="0" w:val="nil"/>
+                <w:right w:space="0" w:sz="0" w:val="nil"/>
+                <w:between w:space="0" w:sz="0" w:val="nil"/>
+              </w:pBdr>
+              <w:shd w:fill="auto" w:val="clear"/>
+              <w:spacing w:after="0" w:before="0" w:line="240" w:lineRule="auto"/>
+              <w:ind w:left="0" w:right="0" w:firstLine="0"/>
+              <w:jc w:val="left"/>
+              <w:rPr>
+                <w:sz w:val="24"/>
+                <w:szCs w:val="24"/>
+              </w:rPr>
+            </w:pPr>
+            <w:r>
+              <w:rPr>
+                <w:sz w:val="24"/>
+                <w:szCs w:val="24"/>
+                <w:rtl w:val="0"/>
+              </w:rPr>
+              <w:t xml:space="preserve">2</w:t>
+            </w:r>
+          </w:p>
+        </w:tc>
+        <w:tc>
+          <w:tcPr>
+            <w:shd w:fill="auto" w:val="clear"/>
+            <w:tcMar>
+              <w:top w:w="100.0" w:type="dxa"/>
+              <w:left w:w="100.0" w:type="dxa"/>
+              <w:bottom w:w="100.0" w:type="dxa"/>
+              <w:right w:w="100.0" w:type="dxa"/>
+            </w:tcMar>
+            <w:vAlign w:val="top"/>
+          </w:tcPr>
+          <w:p>
+            <w:pPr>
+              <w:keepNext w:val="0"/>
+              <w:keepLines w:val="0"/>
+              <w:widowControl w:val="0"/>
+              <w:pBdr>
+                <w:top w:space="0" w:sz="0" w:val="nil"/>
+                <w:left w:space="0" w:sz="0" w:val="nil"/>
+                <w:bottom w:space="0" w:sz="0" w:val="nil"/>
+                <w:right w:space="0" w:sz="0" w:val="nil"/>
+                <w:between w:space="0" w:sz="0" w:val="nil"/>
+              </w:pBdr>
+              <w:shd w:fill="auto" w:val="clear"/>
+              <w:spacing w:after="0" w:before="0" w:line="240" w:lineRule="auto"/>
+              <w:ind w:left="0" w:right="0" w:firstLine="0"/>
+              <w:jc w:val="left"/>
+              <w:rPr>
+                <w:sz w:val="24"/>
+                <w:szCs w:val="24"/>
+              </w:rPr>
+            </w:pPr>
+            <w:r>
+              <w:rPr>
+                <w:sz w:val="24"/>
+                <w:szCs w:val="24"/>
+                <w:rtl w:val="0"/>
+              </w:rPr>
+              <w:t xml:space="preserve">2</w:t>
+            </w:r>
+          </w:p>
+        </w:tc>
+        <w:tc>
+          <w:tcPr>
+            <w:shd w:fill="auto" w:val="clear"/>
+            <w:tcMar>
+              <w:top w:w="100.0" w:type="dxa"/>
+              <w:left w:w="100.0" w:type="dxa"/>
+              <w:bottom w:w="100.0" w:type="dxa"/>
+              <w:right w:w="100.0" w:type="dxa"/>
+            </w:tcMar>
+            <w:vAlign w:val="top"/>
+          </w:tcPr>
+          <w:p>
+            <w:pPr>
+              <w:keepNext w:val="0"/>
+              <w:keepLines w:val="0"/>
+              <w:widowControl w:val="0"/>
+              <w:pBdr>
+                <w:top w:space="0" w:sz="0" w:val="nil"/>
+                <w:left w:space="0" w:sz="0" w:val="nil"/>
+                <w:bottom w:space="0" w:sz="0" w:val="nil"/>
+                <w:right w:space="0" w:sz="0" w:val="nil"/>
+                <w:between w:space="0" w:sz="0" w:val="nil"/>
+              </w:pBdr>
+              <w:shd w:fill="auto" w:val="clear"/>
+              <w:spacing w:after="0" w:before="0" w:line="240" w:lineRule="auto"/>
+              <w:ind w:left="0" w:right="0" w:firstLine="0"/>
+              <w:jc w:val="left"/>
+              <w:rPr>
+                <w:sz w:val="24"/>
+                <w:szCs w:val="24"/>
+              </w:rPr>
+            </w:pPr>
+            <w:r>
+              <w:rPr>
+                <w:sz w:val="24"/>
+                <w:szCs w:val="24"/>
+                <w:rtl w:val="0"/>
+              </w:rPr>
+              <w:t xml:space="preserve">2</w:t>
+            </w:r>
+          </w:p>
+        </w:tc>
+        <w:tc>
+          <w:tcPr>
+            <w:shd w:fill="auto" w:val="clear"/>
+            <w:tcMar>
+              <w:top w:w="100.0" w:type="dxa"/>
+              <w:left w:w="100.0" w:type="dxa"/>
+              <w:bottom w:w="100.0" w:type="dxa"/>
+              <w:right w:w="100.0" w:type="dxa"/>
+            </w:tcMar>
+            <w:vAlign w:val="top"/>
+          </w:tcPr>
+          <w:p>
+            <w:pPr>
+              <w:keepNext w:val="0"/>
+              <w:keepLines w:val="0"/>
+              <w:widowControl w:val="0"/>
+              <w:pBdr>
+                <w:top w:space="0" w:sz="0" w:val="nil"/>
+                <w:left w:space="0" w:sz="0" w:val="nil"/>
+                <w:bottom w:space="0" w:sz="0" w:val="nil"/>
+                <w:right w:space="0" w:sz="0" w:val="nil"/>
+                <w:between w:space="0" w:sz="0" w:val="nil"/>
+              </w:pBdr>
+              <w:shd w:fill="auto" w:val="clear"/>
+              <w:spacing w:after="0" w:before="0" w:line="240" w:lineRule="auto"/>
+              <w:ind w:left="0" w:right="0" w:firstLine="0"/>
+              <w:jc w:val="left"/>
+              <w:rPr>
+                <w:sz w:val="24"/>
+                <w:szCs w:val="24"/>
+              </w:rPr>
+            </w:pPr>
+            <w:r>
+              <w:rPr>
+                <w:sz w:val="24"/>
+                <w:szCs w:val="24"/>
+                <w:rtl w:val="0"/>
+              </w:rPr>
+              <w:t xml:space="preserve">2</w:t>
+            </w:r>
+          </w:p>
+        </w:tc>
+        <w:tc>
+          <w:tcPr>
+            <w:shd w:fill="auto" w:val="clear"/>
+            <w:tcMar>
+              <w:top w:w="100.0" w:type="dxa"/>
+              <w:left w:w="100.0" w:type="dxa"/>
+              <w:bottom w:w="100.0" w:type="dxa"/>
+              <w:right w:w="100.0" w:type="dxa"/>
+            </w:tcMar>
+            <w:vAlign w:val="top"/>
+          </w:tcPr>
+          <w:p>
+            <w:pPr>
+              <w:keepNext w:val="0"/>
+              <w:keepLines w:val="0"/>
+              <w:widowControl w:val="0"/>
+              <w:pBdr>
+                <w:top w:space="0" w:sz="0" w:val="nil"/>
+                <w:left w:space="0" w:sz="0" w:val="nil"/>
+                <w:bottom w:space="0" w:sz="0" w:val="nil"/>
+                <w:right w:space="0" w:sz="0" w:val="nil"/>
+                <w:between w:space="0" w:sz="0" w:val="nil"/>
+              </w:pBdr>
+              <w:shd w:fill="auto" w:val="clear"/>
+              <w:spacing w:after="0" w:before="0" w:line="240" w:lineRule="auto"/>
+              <w:ind w:left="0" w:right="0" w:firstLine="0"/>
+              <w:jc w:val="left"/>
+              <w:rPr>
+                <w:sz w:val="24"/>
+                <w:szCs w:val="24"/>
+              </w:rPr>
+            </w:pPr>
+            <w:r>
+              <w:rPr>
+                <w:sz w:val="24"/>
+                <w:szCs w:val="24"/>
+                <w:rtl w:val="0"/>
+              </w:rPr>
+              <w:t xml:space="preserve">8</w:t>
+            </w:r>
+          </w:p>
+        </w:tc>
+      </w:tr>
+      <w:tr>
+        <w:trPr>
+          <w:trHeight w:val="1152" w:hRule="atLeast"/>
+        </w:trPr>
+        <w:tc>
+          <w:tcPr>
+            <w:shd w:fill="auto" w:val="clear"/>
+            <w:tcMar>
+              <w:top w:w="100.0" w:type="dxa"/>
+              <w:left w:w="100.0" w:type="dxa"/>
+              <w:bottom w:w="100.0" w:type="dxa"/>
+              <w:right w:w="100.0" w:type="dxa"/>
+            </w:tcMar>
+            <w:vAlign w:val="top"/>
+          </w:tcPr>
+          <w:p>
+            <w:pPr>
+              <w:keepNext w:val="0"/>
+              <w:keepLines w:val="0"/>
+              <w:widowControl w:val="0"/>
+              <w:pBdr>
+                <w:top w:space="0" w:sz="0" w:val="nil"/>
+                <w:left w:space="0" w:sz="0" w:val="nil"/>
+                <w:bottom w:space="0" w:sz="0" w:val="nil"/>
+                <w:right w:space="0" w:sz="0" w:val="nil"/>
+                <w:between w:space="0" w:sz="0" w:val="nil"/>
+              </w:pBdr>
+              <w:shd w:fill="auto" w:val="clear"/>
+              <w:spacing w:after="0" w:before="0" w:line="240" w:lineRule="auto"/>
+              <w:ind w:left="0" w:right="0" w:firstLine="0"/>
+              <w:jc w:val="left"/>
+              <w:rPr>
+                <w:sz w:val="24"/>
+                <w:szCs w:val="24"/>
+              </w:rPr>
+            </w:pPr>
+            <w:r>
+              <w:rPr>
+                <w:sz w:val="24"/>
+                <w:szCs w:val="24"/>
+                <w:rtl w:val="0"/>
+              </w:rPr>
+              <w:t xml:space="preserve">F (C# Decision Tree solution)</w:t>
+            </w:r>
+          </w:p>
+        </w:tc>
+        <w:tc>
+          <w:tcPr>
+            <w:shd w:fill="auto" w:val="clear"/>
+            <w:tcMar>
+              <w:top w:w="100.0" w:type="dxa"/>
+              <w:left w:w="100.0" w:type="dxa"/>
+              <w:bottom w:w="100.0" w:type="dxa"/>
+              <w:right w:w="100.0" w:type="dxa"/>
+            </w:tcMar>
+            <w:vAlign w:val="top"/>
+          </w:tcPr>
+          <w:p>
+            <w:pPr>
+              <w:keepNext w:val="0"/>
+              <w:keepLines w:val="0"/>
+              <w:widowControl w:val="0"/>
+              <w:pBdr>
+                <w:top w:space="0" w:sz="0" w:val="nil"/>
+                <w:left w:space="0" w:sz="0" w:val="nil"/>
+                <w:bottom w:space="0" w:sz="0" w:val="nil"/>
+                <w:right w:space="0" w:sz="0" w:val="nil"/>
+                <w:between w:space="0" w:sz="0" w:val="nil"/>
+              </w:pBdr>
+              <w:shd w:fill="auto" w:val="clear"/>
+              <w:spacing w:after="0" w:before="0" w:line="240" w:lineRule="auto"/>
+              <w:ind w:left="0" w:right="0" w:firstLine="0"/>
+              <w:jc w:val="left"/>
+              <w:rPr>
+                <w:sz w:val="24"/>
+                <w:szCs w:val="24"/>
+              </w:rPr>
+            </w:pPr>
+            <w:r>
+              <w:rPr>
+                <w:sz w:val="24"/>
+                <w:szCs w:val="24"/>
+                <w:rtl w:val="0"/>
+              </w:rPr>
+              <w:t xml:space="preserve">2</w:t>
+            </w:r>
+          </w:p>
+        </w:tc>
+        <w:tc>
+          <w:tcPr>
+            <w:shd w:fill="auto" w:val="clear"/>
+            <w:tcMar>
+              <w:top w:w="100.0" w:type="dxa"/>
+              <w:left w:w="100.0" w:type="dxa"/>
+              <w:bottom w:w="100.0" w:type="dxa"/>
+              <w:right w:w="100.0" w:type="dxa"/>
+            </w:tcMar>
+            <w:vAlign w:val="top"/>
+          </w:tcPr>
+          <w:p>
+            <w:pPr>
+              <w:keepNext w:val="0"/>
+              <w:keepLines w:val="0"/>
+              <w:widowControl w:val="0"/>
+              <w:pBdr>
+                <w:top w:space="0" w:sz="0" w:val="nil"/>
+                <w:left w:space="0" w:sz="0" w:val="nil"/>
+                <w:bottom w:space="0" w:sz="0" w:val="nil"/>
+                <w:right w:space="0" w:sz="0" w:val="nil"/>
+                <w:between w:space="0" w:sz="0" w:val="nil"/>
+              </w:pBdr>
+              <w:shd w:fill="auto" w:val="clear"/>
+              <w:spacing w:after="0" w:before="0" w:line="240" w:lineRule="auto"/>
+              <w:ind w:left="0" w:right="0" w:firstLine="0"/>
+              <w:jc w:val="left"/>
+              <w:rPr>
+                <w:sz w:val="24"/>
+                <w:szCs w:val="24"/>
+              </w:rPr>
+            </w:pPr>
+            <w:r>
+              <w:rPr>
+                <w:sz w:val="24"/>
+                <w:szCs w:val="24"/>
+                <w:rtl w:val="0"/>
+              </w:rPr>
+              <w:t xml:space="preserve">3</w:t>
+            </w:r>
+          </w:p>
+        </w:tc>
+        <w:tc>
+          <w:tcPr>
+            <w:shd w:fill="auto" w:val="clear"/>
+            <w:tcMar>
+              <w:top w:w="100.0" w:type="dxa"/>
+              <w:left w:w="100.0" w:type="dxa"/>
+              <w:bottom w:w="100.0" w:type="dxa"/>
+              <w:right w:w="100.0" w:type="dxa"/>
+            </w:tcMar>
+            <w:vAlign w:val="top"/>
+          </w:tcPr>
+          <w:p>
+            <w:pPr>
+              <w:keepNext w:val="0"/>
+              <w:keepLines w:val="0"/>
+              <w:widowControl w:val="0"/>
+              <w:pBdr>
+                <w:top w:space="0" w:sz="0" w:val="nil"/>
+                <w:left w:space="0" w:sz="0" w:val="nil"/>
+                <w:bottom w:space="0" w:sz="0" w:val="nil"/>
+                <w:right w:space="0" w:sz="0" w:val="nil"/>
+                <w:between w:space="0" w:sz="0" w:val="nil"/>
+              </w:pBdr>
+              <w:shd w:fill="auto" w:val="clear"/>
+              <w:spacing w:after="0" w:before="0" w:line="240" w:lineRule="auto"/>
+              <w:ind w:left="0" w:right="0" w:firstLine="0"/>
+              <w:jc w:val="left"/>
+              <w:rPr>
+                <w:sz w:val="24"/>
+                <w:szCs w:val="24"/>
+              </w:rPr>
+            </w:pPr>
+            <w:r>
+              <w:rPr>
+                <w:sz w:val="24"/>
+                <w:szCs w:val="24"/>
+                <w:rtl w:val="0"/>
+              </w:rPr>
+              <w:t xml:space="preserve">3</w:t>
+            </w:r>
+          </w:p>
+        </w:tc>
+        <w:tc>
+          <w:tcPr>
+            <w:shd w:fill="auto" w:val="clear"/>
+            <w:tcMar>
+              <w:top w:w="100.0" w:type="dxa"/>
+              <w:left w:w="100.0" w:type="dxa"/>
+              <w:bottom w:w="100.0" w:type="dxa"/>
+              <w:right w:w="100.0" w:type="dxa"/>
+            </w:tcMar>
+            <w:vAlign w:val="top"/>
+          </w:tcPr>
+          <w:p>
+            <w:pPr>
+              <w:keepNext w:val="0"/>
+              <w:keepLines w:val="0"/>
+              <w:widowControl w:val="0"/>
+              <w:pBdr>
+                <w:top w:space="0" w:sz="0" w:val="nil"/>
+                <w:left w:space="0" w:sz="0" w:val="nil"/>
+                <w:bottom w:space="0" w:sz="0" w:val="nil"/>
+                <w:right w:space="0" w:sz="0" w:val="nil"/>
+                <w:between w:space="0" w:sz="0" w:val="nil"/>
+              </w:pBdr>
+              <w:shd w:fill="auto" w:val="clear"/>
+              <w:spacing w:after="0" w:before="0" w:line="240" w:lineRule="auto"/>
+              <w:ind w:left="0" w:right="0" w:firstLine="0"/>
+              <w:jc w:val="left"/>
+              <w:rPr>
+                <w:sz w:val="24"/>
+                <w:szCs w:val="24"/>
+              </w:rPr>
+            </w:pPr>
+            <w:r>
+              <w:rPr>
+                <w:sz w:val="24"/>
+                <w:szCs w:val="24"/>
+                <w:rtl w:val="0"/>
+              </w:rPr>
+              <w:t xml:space="preserve">2</w:t>
+            </w:r>
+          </w:p>
+        </w:tc>
+        <w:tc>
+          <w:tcPr>
+            <w:shd w:fill="auto" w:val="clear"/>
+            <w:tcMar>
+              <w:top w:w="100.0" w:type="dxa"/>
+              <w:left w:w="100.0" w:type="dxa"/>
+              <w:bottom w:w="100.0" w:type="dxa"/>
+              <w:right w:w="100.0" w:type="dxa"/>
+            </w:tcMar>
+            <w:vAlign w:val="top"/>
+          </w:tcPr>
+          <w:p>
+            <w:pPr>
+              <w:keepNext w:val="0"/>
+              <w:keepLines w:val="0"/>
+              <w:widowControl w:val="0"/>
+              <w:pBdr>
+                <w:top w:space="0" w:sz="0" w:val="nil"/>
+                <w:left w:space="0" w:sz="0" w:val="nil"/>
+                <w:bottom w:space="0" w:sz="0" w:val="nil"/>
+                <w:right w:space="0" w:sz="0" w:val="nil"/>
+                <w:between w:space="0" w:sz="0" w:val="nil"/>
+              </w:pBdr>
+              <w:shd w:fill="auto" w:val="clear"/>
+              <w:spacing w:after="0" w:before="0" w:line="240" w:lineRule="auto"/>
+              <w:ind w:left="0" w:right="0" w:firstLine="0"/>
+              <w:jc w:val="left"/>
+              <w:rPr>
+                <w:sz w:val="24"/>
+                <w:szCs w:val="24"/>
+              </w:rPr>
+            </w:pPr>
+            <w:r>
+              <w:rPr>
+                <w:sz w:val="24"/>
+                <w:szCs w:val="24"/>
+                <w:rtl w:val="0"/>
+              </w:rPr>
+              <w:t xml:space="preserve">10</w:t>
+            </w:r>
+          </w:p>
+        </w:tc>
+      </w:tr>
+    </w:tbl>
+    <w:p>
+      <w:pPr>
+        <w:shd w:fill="ffffff" w:val="clear"/>
+        <w:spacing w:before="180" w:lineRule="auto"/>
+        <w:ind w:right="300"/>
+        <w:jc w:val="both"/>
+        <w:rPr>
+          <w:sz w:val="24"/>
+          <w:szCs w:val="24"/>
+        </w:rPr>
+      </w:pPr>
+      <w:r>
+        <w:rPr>
+          <w:rtl w:val="0"/>
+        </w:rPr>
+      </w:r>
+    </w:p>
+    <w:p>
+      <w:pPr>
+        <w:shd w:fill="ffffff" w:val="clear"/>
+        <w:spacing w:before="180" w:lineRule="auto"/>
+        <w:ind w:right="300"/>
+        <w:jc w:val="both"/>
+        <w:rPr>
+          <w:sz w:val="24"/>
+          <w:szCs w:val="24"/>
+        </w:rPr>
+      </w:pPr>
+      <w:r>
+        <w:rPr>
+          <w:sz w:val="24"/>
+          <w:szCs w:val="24"/>
+          <w:rtl w:val="0"/>
+        </w:rPr>
+        <w:t xml:space="preserve">Justification:</w:t>
+      </w:r>
+    </w:p>
+    <w:p>
+      <w:pPr>
+        <w:shd w:fill="ffffff" w:val="clear"/>
+        <w:spacing w:before="180" w:lineRule="auto"/>
+        <w:ind w:right="300"/>
+        <w:jc w:val="both"/>
+        <w:rPr>
+          <w:sz w:val="24"/>
+          <w:szCs w:val="24"/>
+        </w:rPr>
+      </w:pPr>
+      <w:r>
+        <w:rPr>
+          <w:sz w:val="24"/>
+          <w:szCs w:val="24"/>
+          <w:rtl w:val="0"/>
+        </w:rPr>
+        <w:t xml:space="preserve">Alternative C (Hill Climbing solution): This solution gets a very high score (9 out of 12) because the hill climbing algorithm can model our problem very well, is moderately versatile, and is not extremely difficult or time consuming to implement. The only problem is that, while the C# Decision Tree solution can generate a decision tree that we can actually see and show to our client, this solution in particular is difficult to accurately visualize and obtain all the information about how it got to its result. </w:t>
+      </w:r>
+    </w:p>
+    <w:p>
+      <w:pPr>
+        <w:shd w:fill="ffffff" w:val="clear"/>
+        <w:spacing w:before="180" w:lineRule="auto"/>
+        <w:ind w:right="300"/>
+        <w:jc w:val="both"/>
+        <w:rPr>
+          <w:sz w:val="24"/>
+          <w:szCs w:val="24"/>
+        </w:rPr>
+      </w:pPr>
+      <w:r>
+        <w:rPr>
+          <w:sz w:val="24"/>
+          <w:szCs w:val="24"/>
+          <w:rtl w:val="0"/>
+        </w:rPr>
+        <w:t xml:space="preserve"> </w:t>
+      </w:r>
+    </w:p>
+    <w:p>
+      <w:pPr>
+        <w:shd w:fill="ffffff" w:val="clear"/>
+        <w:spacing w:before="180" w:lineRule="auto"/>
+        <w:ind w:right="300"/>
+        <w:jc w:val="both"/>
+        <w:rPr>
+          <w:sz w:val="24"/>
+          <w:szCs w:val="24"/>
+        </w:rPr>
+      </w:pPr>
+      <w:r>
+        <w:rPr>
+          <w:sz w:val="24"/>
+          <w:szCs w:val="24"/>
+          <w:rtl w:val="0"/>
+        </w:rPr>
+        <w:t xml:space="preserve">Alternative D (Java solution): This solution gets a medium score (7 out of 12) because, even though it is not too difficult or time consuming, it does not model the problem well. Java is too verbose and lacks many important features that C# has that can help us solve this problem. When compared to the other solutions, Java does not seem to be the right tool for the job. </w:t>
+      </w:r>
+    </w:p>
+    <w:p>
+      <w:pPr>
+        <w:shd w:fill="ffffff" w:val="clear"/>
+        <w:spacing w:before="180" w:lineRule="auto"/>
+        <w:ind w:right="300"/>
+        <w:jc w:val="both"/>
+        <w:rPr>
+          <w:sz w:val="24"/>
+          <w:szCs w:val="24"/>
+        </w:rPr>
+      </w:pPr>
+      <w:r>
+        <w:rPr>
+          <w:rtl w:val="0"/>
+        </w:rPr>
+      </w:r>
+    </w:p>
+    <w:p>
+      <w:pPr>
+        <w:shd w:fill="ffffff" w:val="clear"/>
+        <w:spacing w:before="180" w:lineRule="auto"/>
+        <w:ind w:right="300"/>
+        <w:jc w:val="both"/>
+        <w:rPr>
+          <w:sz w:val="24"/>
+          <w:szCs w:val="24"/>
+        </w:rPr>
+      </w:pPr>
+      <w:r>
+        <w:rPr>
+          <w:sz w:val="24"/>
+          <w:szCs w:val="24"/>
+          <w:rtl w:val="0"/>
+        </w:rPr>
+        <w:t xml:space="preserve">Alternative E (SQL solution): This solution gets a medium-high score (8 out of 12) because SQL is great for creating large databases and handling all sorts of data. SQL is not hard to use and creating a database using SQL will not take very long in most cases. The problem is that, while we are dealing with a lot of data, we also need to create powerful algorithms and use external libraries that are found in programming languages such as C# or Python and not in SQL.</w:t>
+      </w:r>
+    </w:p>
+    <w:p>
+      <w:pPr>
+        <w:shd w:fill="ffffff" w:val="clear"/>
+        <w:spacing w:before="180" w:lineRule="auto"/>
+        <w:ind w:right="300"/>
+        <w:jc w:val="both"/>
+        <w:rPr>
+          <w:sz w:val="24"/>
+          <w:szCs w:val="24"/>
+        </w:rPr>
+      </w:pPr>
+      <w:r>
+        <w:rPr>
+          <w:rtl w:val="0"/>
+        </w:rPr>
+      </w:r>
+    </w:p>
+    <w:p>
+      <w:pPr>
+        <w:shd w:fill="ffffff" w:val="clear"/>
+        <w:spacing w:before="180" w:lineRule="auto"/>
+        <w:ind w:right="300"/>
+        <w:jc w:val="both"/>
+        <w:rPr>
+          <w:sz w:val="24"/>
+          <w:szCs w:val="24"/>
+        </w:rPr>
+      </w:pPr>
+      <w:r>
+        <w:rPr>
+          <w:sz w:val="24"/>
+          <w:szCs w:val="24"/>
+          <w:rtl w:val="0"/>
+        </w:rPr>
+        <w:t xml:space="preserve">Alternative F (C# Decision Tree solution): This solution gets a very high score (10 out of 12) because it models the problem extremely well, it is very versatile, and it can be completely implemented in less than 3 months without much difficulty. An added bonus is that the decision tree can be visualized and shown to the client so that he understands each step required to classify the mushroom.</w:t>
       </w:r>
     </w:p>
     <w:p>
@@ -7057,6 +9103,116 @@
     <w:lvl w:ilvl="0">
       <w:start w:val="1"/>
       <w:numFmt w:val="bullet"/>
+      <w:lvlText w:val="●"/>
+      <w:lvlJc w:val="left"/>
+      <w:pPr>
+        <w:ind w:left="720" w:hanging="360"/>
+      </w:pPr>
+      <w:rPr>
+        <w:u w:val="none"/>
+      </w:rPr>
+    </w:lvl>
+    <w:lvl w:ilvl="1">
+      <w:start w:val="1"/>
+      <w:numFmt w:val="bullet"/>
+      <w:lvlText w:val="○"/>
+      <w:lvlJc w:val="left"/>
+      <w:pPr>
+        <w:ind w:left="1440" w:hanging="360"/>
+      </w:pPr>
+      <w:rPr>
+        <w:u w:val="none"/>
+      </w:rPr>
+    </w:lvl>
+    <w:lvl w:ilvl="2">
+      <w:start w:val="1"/>
+      <w:numFmt w:val="bullet"/>
+      <w:lvlText w:val="■"/>
+      <w:lvlJc w:val="left"/>
+      <w:pPr>
+        <w:ind w:left="2160" w:hanging="360"/>
+      </w:pPr>
+      <w:rPr>
+        <w:u w:val="none"/>
+      </w:rPr>
+    </w:lvl>
+    <w:lvl w:ilvl="3">
+      <w:start w:val="1"/>
+      <w:numFmt w:val="bullet"/>
+      <w:lvlText w:val="●"/>
+      <w:lvlJc w:val="left"/>
+      <w:pPr>
+        <w:ind w:left="2880" w:hanging="360"/>
+      </w:pPr>
+      <w:rPr>
+        <w:u w:val="none"/>
+      </w:rPr>
+    </w:lvl>
+    <w:lvl w:ilvl="4">
+      <w:start w:val="1"/>
+      <w:numFmt w:val="bullet"/>
+      <w:lvlText w:val="○"/>
+      <w:lvlJc w:val="left"/>
+      <w:pPr>
+        <w:ind w:left="3600" w:hanging="360"/>
+      </w:pPr>
+      <w:rPr>
+        <w:u w:val="none"/>
+      </w:rPr>
+    </w:lvl>
+    <w:lvl w:ilvl="5">
+      <w:start w:val="1"/>
+      <w:numFmt w:val="bullet"/>
+      <w:lvlText w:val="■"/>
+      <w:lvlJc w:val="left"/>
+      <w:pPr>
+        <w:ind w:left="4320" w:hanging="360"/>
+      </w:pPr>
+      <w:rPr>
+        <w:u w:val="none"/>
+      </w:rPr>
+    </w:lvl>
+    <w:lvl w:ilvl="6">
+      <w:start w:val="1"/>
+      <w:numFmt w:val="bullet"/>
+      <w:lvlText w:val="●"/>
+      <w:lvlJc w:val="left"/>
+      <w:pPr>
+        <w:ind w:left="5040" w:hanging="360"/>
+      </w:pPr>
+      <w:rPr>
+        <w:u w:val="none"/>
+      </w:rPr>
+    </w:lvl>
+    <w:lvl w:ilvl="7">
+      <w:start w:val="1"/>
+      <w:numFmt w:val="bullet"/>
+      <w:lvlText w:val="○"/>
+      <w:lvlJc w:val="left"/>
+      <w:pPr>
+        <w:ind w:left="5760" w:hanging="360"/>
+      </w:pPr>
+      <w:rPr>
+        <w:u w:val="none"/>
+      </w:rPr>
+    </w:lvl>
+    <w:lvl w:ilvl="8">
+      <w:start w:val="1"/>
+      <w:numFmt w:val="bullet"/>
+      <w:lvlText w:val="■"/>
+      <w:lvlJc w:val="left"/>
+      <w:pPr>
+        <w:ind w:left="6480" w:hanging="360"/>
+      </w:pPr>
+      <w:rPr>
+        <w:u w:val="none"/>
+      </w:rPr>
+    </w:lvl>
+  </w:abstractNum>
+  <w:abstractNum w:abstractNumId="4">
+    <w:lvl w:ilvl="0">
+      <w:start w:val="1"/>
+      <w:numFmt w:val="bullet"/>
       <w:lvlText w:val="-"/>
       <w:lvlJc w:val="left"/>
       <w:pPr>
@@ -7171,6 +9327,9 @@
   </w:num>
   <w:num w:numId="3">
     <w:abstractNumId w:val="3"/>
+  </w:num>
+  <w:num w:numId="4">
+    <w:abstractNumId w:val="4"/>
   </w:num>
 </w:numbering>
 </file>
@@ -7373,6 +9532,19 @@
     </w:tblPr>
   </w:style>
   <w:style w:type="table" w:styleId="Table5">
+    <w:basedOn w:val="TableNormal"/>
+    <w:tblPr>
+      <w:tblStyleRowBandSize w:val="1"/>
+      <w:tblStyleColBandSize w:val="1"/>
+      <w:tblCellMar>
+        <w:top w:w="100.0" w:type="dxa"/>
+        <w:left w:w="100.0" w:type="dxa"/>
+        <w:bottom w:w="100.0" w:type="dxa"/>
+        <w:right w:w="100.0" w:type="dxa"/>
+      </w:tblCellMar>
+    </w:tblPr>
+  </w:style>
+  <w:style w:type="table" w:styleId="Table6">
     <w:basedOn w:val="TableNormal"/>
     <w:tblPr>
       <w:tblStyleRowBandSize w:val="1"/>

</xml_diff>